<commit_message>
playerprefs to save data
</commit_message>
<xml_diff>
--- a/Document/Vikash/DevLog.docx
+++ b/Document/Vikash/DevLog.docx
@@ -1816,14 +1816,70 @@
         <w:t xml:space="preserve"> not completed.</w:t>
       </w:r>
     </w:p>
-    <w:p>
-      <w:pPr>
-        <w:pStyle w:val="ListParagraph"/>
-        <w:numPr>
-          <w:ilvl w:val="0"/>
-          <w:numId w:val="25"/>
-        </w:numPr>
-      </w:pPr>
+    <w:p/>
+    <w:p>
+      <w:r>
+        <w:t>Date 04-10-2019</w:t>
+      </w:r>
+    </w:p>
+    <w:p>
+      <w:pPr>
+        <w:pStyle w:val="ListParagraph"/>
+        <w:numPr>
+          <w:ilvl w:val="0"/>
+          <w:numId w:val="26"/>
+        </w:numPr>
+      </w:pPr>
+      <w:r>
+        <w:t xml:space="preserve">Save player attribute in the </w:t>
+      </w:r>
+      <w:proofErr w:type="spellStart"/>
+      <w:r>
+        <w:t>playerprefs</w:t>
+      </w:r>
+      <w:proofErr w:type="spellEnd"/>
+    </w:p>
+    <w:p>
+      <w:pPr>
+        <w:pStyle w:val="ListParagraph"/>
+        <w:numPr>
+          <w:ilvl w:val="0"/>
+          <w:numId w:val="26"/>
+        </w:numPr>
+      </w:pPr>
+      <w:r>
+        <w:lastRenderedPageBreak/>
+        <w:t xml:space="preserve">Save enemy attribute in </w:t>
+      </w:r>
+      <w:proofErr w:type="spellStart"/>
+      <w:r>
+        <w:t>playerprefs</w:t>
+      </w:r>
+      <w:proofErr w:type="spellEnd"/>
+    </w:p>
+    <w:p>
+      <w:pPr>
+        <w:pStyle w:val="ListParagraph"/>
+        <w:numPr>
+          <w:ilvl w:val="0"/>
+          <w:numId w:val="26"/>
+        </w:numPr>
+      </w:pPr>
+      <w:r>
+        <w:t>Updating the enemy attribute on damage</w:t>
+      </w:r>
+    </w:p>
+    <w:p>
+      <w:pPr>
+        <w:pStyle w:val="ListParagraph"/>
+        <w:numPr>
+          <w:ilvl w:val="0"/>
+          <w:numId w:val="26"/>
+        </w:numPr>
+      </w:pPr>
+      <w:r>
+        <w:t>Updating the player attribute on damage (pending)</w:t>
+      </w:r>
       <w:bookmarkStart w:id="0" w:name="_GoBack"/>
       <w:bookmarkEnd w:id="0"/>
     </w:p>
@@ -1926,6 +1982,92 @@
     </w:lvl>
   </w:abstractNum>
   <w:abstractNum w:abstractNumId="1">
+    <w:nsid w:val="101B118B"/>
+    <w:multiLevelType w:val="hybridMultilevel"/>
+    <w:tmpl w:val="68F29478"/>
+    <w:lvl w:ilvl="0" w:tplc="0409000F">
+      <w:start w:val="1"/>
+      <w:numFmt w:val="decimal"/>
+      <w:lvlText w:val="%1."/>
+      <w:lvlJc w:val="left"/>
+      <w:pPr>
+        <w:ind w:left="720" w:hanging="360"/>
+      </w:pPr>
+    </w:lvl>
+    <w:lvl w:ilvl="1" w:tplc="04090019" w:tentative="1">
+      <w:start w:val="1"/>
+      <w:numFmt w:val="lowerLetter"/>
+      <w:lvlText w:val="%2."/>
+      <w:lvlJc w:val="left"/>
+      <w:pPr>
+        <w:ind w:left="1440" w:hanging="360"/>
+      </w:pPr>
+    </w:lvl>
+    <w:lvl w:ilvl="2" w:tplc="0409001B" w:tentative="1">
+      <w:start w:val="1"/>
+      <w:numFmt w:val="lowerRoman"/>
+      <w:lvlText w:val="%3."/>
+      <w:lvlJc w:val="right"/>
+      <w:pPr>
+        <w:ind w:left="2160" w:hanging="180"/>
+      </w:pPr>
+    </w:lvl>
+    <w:lvl w:ilvl="3" w:tplc="0409000F" w:tentative="1">
+      <w:start w:val="1"/>
+      <w:numFmt w:val="decimal"/>
+      <w:lvlText w:val="%4."/>
+      <w:lvlJc w:val="left"/>
+      <w:pPr>
+        <w:ind w:left="2880" w:hanging="360"/>
+      </w:pPr>
+    </w:lvl>
+    <w:lvl w:ilvl="4" w:tplc="04090019" w:tentative="1">
+      <w:start w:val="1"/>
+      <w:numFmt w:val="lowerLetter"/>
+      <w:lvlText w:val="%5."/>
+      <w:lvlJc w:val="left"/>
+      <w:pPr>
+        <w:ind w:left="3600" w:hanging="360"/>
+      </w:pPr>
+    </w:lvl>
+    <w:lvl w:ilvl="5" w:tplc="0409001B" w:tentative="1">
+      <w:start w:val="1"/>
+      <w:numFmt w:val="lowerRoman"/>
+      <w:lvlText w:val="%6."/>
+      <w:lvlJc w:val="right"/>
+      <w:pPr>
+        <w:ind w:left="4320" w:hanging="180"/>
+      </w:pPr>
+    </w:lvl>
+    <w:lvl w:ilvl="6" w:tplc="0409000F" w:tentative="1">
+      <w:start w:val="1"/>
+      <w:numFmt w:val="decimal"/>
+      <w:lvlText w:val="%7."/>
+      <w:lvlJc w:val="left"/>
+      <w:pPr>
+        <w:ind w:left="5040" w:hanging="360"/>
+      </w:pPr>
+    </w:lvl>
+    <w:lvl w:ilvl="7" w:tplc="04090019" w:tentative="1">
+      <w:start w:val="1"/>
+      <w:numFmt w:val="lowerLetter"/>
+      <w:lvlText w:val="%8."/>
+      <w:lvlJc w:val="left"/>
+      <w:pPr>
+        <w:ind w:left="5760" w:hanging="360"/>
+      </w:pPr>
+    </w:lvl>
+    <w:lvl w:ilvl="8" w:tplc="0409001B" w:tentative="1">
+      <w:start w:val="1"/>
+      <w:numFmt w:val="lowerRoman"/>
+      <w:lvlText w:val="%9."/>
+      <w:lvlJc w:val="right"/>
+      <w:pPr>
+        <w:ind w:left="6480" w:hanging="180"/>
+      </w:pPr>
+    </w:lvl>
+  </w:abstractNum>
+  <w:abstractNum w:abstractNumId="2">
     <w:nsid w:val="11AB1305"/>
     <w:multiLevelType w:val="hybridMultilevel"/>
     <w:tmpl w:val="8FC6239E"/>
@@ -2011,7 +2153,7 @@
       </w:pPr>
     </w:lvl>
   </w:abstractNum>
-  <w:abstractNum w:abstractNumId="2">
+  <w:abstractNum w:abstractNumId="3">
     <w:nsid w:val="19517FB3"/>
     <w:multiLevelType w:val="hybridMultilevel"/>
     <w:tmpl w:val="465243F2"/>
@@ -2100,7 +2242,7 @@
       </w:pPr>
     </w:lvl>
   </w:abstractNum>
-  <w:abstractNum w:abstractNumId="3">
+  <w:abstractNum w:abstractNumId="4">
     <w:nsid w:val="195A55A4"/>
     <w:multiLevelType w:val="hybridMultilevel"/>
     <w:tmpl w:val="62CC80C8"/>
@@ -2186,7 +2328,7 @@
       </w:pPr>
     </w:lvl>
   </w:abstractNum>
-  <w:abstractNum w:abstractNumId="4">
+  <w:abstractNum w:abstractNumId="5">
     <w:nsid w:val="206447A1"/>
     <w:multiLevelType w:val="hybridMultilevel"/>
     <w:tmpl w:val="66D69EF6"/>
@@ -2272,7 +2414,7 @@
       </w:pPr>
     </w:lvl>
   </w:abstractNum>
-  <w:abstractNum w:abstractNumId="5">
+  <w:abstractNum w:abstractNumId="6">
     <w:nsid w:val="20A05ED2"/>
     <w:multiLevelType w:val="hybridMultilevel"/>
     <w:tmpl w:val="DD14E87A"/>
@@ -2358,7 +2500,7 @@
       </w:pPr>
     </w:lvl>
   </w:abstractNum>
-  <w:abstractNum w:abstractNumId="6">
+  <w:abstractNum w:abstractNumId="7">
     <w:nsid w:val="22026B3F"/>
     <w:multiLevelType w:val="hybridMultilevel"/>
     <w:tmpl w:val="30441CDC"/>
@@ -2444,7 +2586,7 @@
       </w:pPr>
     </w:lvl>
   </w:abstractNum>
-  <w:abstractNum w:abstractNumId="7">
+  <w:abstractNum w:abstractNumId="8">
     <w:nsid w:val="238F5809"/>
     <w:multiLevelType w:val="hybridMultilevel"/>
     <w:tmpl w:val="1D882B2A"/>
@@ -2530,7 +2672,7 @@
       </w:pPr>
     </w:lvl>
   </w:abstractNum>
-  <w:abstractNum w:abstractNumId="8">
+  <w:abstractNum w:abstractNumId="9">
     <w:nsid w:val="354D04D6"/>
     <w:multiLevelType w:val="hybridMultilevel"/>
     <w:tmpl w:val="5D285AF6"/>
@@ -2616,7 +2758,7 @@
       </w:pPr>
     </w:lvl>
   </w:abstractNum>
-  <w:abstractNum w:abstractNumId="9">
+  <w:abstractNum w:abstractNumId="10">
     <w:nsid w:val="447B71C5"/>
     <w:multiLevelType w:val="hybridMultilevel"/>
     <w:tmpl w:val="C18CBD64"/>
@@ -2702,7 +2844,7 @@
       </w:pPr>
     </w:lvl>
   </w:abstractNum>
-  <w:abstractNum w:abstractNumId="10">
+  <w:abstractNum w:abstractNumId="11">
     <w:nsid w:val="44CF7BA8"/>
     <w:multiLevelType w:val="hybridMultilevel"/>
     <w:tmpl w:val="834EB8FE"/>
@@ -2788,7 +2930,7 @@
       </w:pPr>
     </w:lvl>
   </w:abstractNum>
-  <w:abstractNum w:abstractNumId="11">
+  <w:abstractNum w:abstractNumId="12">
     <w:nsid w:val="46434C7F"/>
     <w:multiLevelType w:val="hybridMultilevel"/>
     <w:tmpl w:val="BCA489A4"/>
@@ -2874,7 +3016,7 @@
       </w:pPr>
     </w:lvl>
   </w:abstractNum>
-  <w:abstractNum w:abstractNumId="12">
+  <w:abstractNum w:abstractNumId="13">
     <w:nsid w:val="47D1589D"/>
     <w:multiLevelType w:val="hybridMultilevel"/>
     <w:tmpl w:val="2B802A1A"/>
@@ -2960,7 +3102,7 @@
       </w:pPr>
     </w:lvl>
   </w:abstractNum>
-  <w:abstractNum w:abstractNumId="13">
+  <w:abstractNum w:abstractNumId="14">
     <w:nsid w:val="4DCA780F"/>
     <w:multiLevelType w:val="hybridMultilevel"/>
     <w:tmpl w:val="5BD687A6"/>
@@ -3046,7 +3188,7 @@
       </w:pPr>
     </w:lvl>
   </w:abstractNum>
-  <w:abstractNum w:abstractNumId="14">
+  <w:abstractNum w:abstractNumId="15">
     <w:nsid w:val="507270E7"/>
     <w:multiLevelType w:val="hybridMultilevel"/>
     <w:tmpl w:val="33F21946"/>
@@ -3132,7 +3274,7 @@
       </w:pPr>
     </w:lvl>
   </w:abstractNum>
-  <w:abstractNum w:abstractNumId="15">
+  <w:abstractNum w:abstractNumId="16">
     <w:nsid w:val="51FA1E8F"/>
     <w:multiLevelType w:val="hybridMultilevel"/>
     <w:tmpl w:val="03D4378A"/>
@@ -3218,7 +3360,7 @@
       </w:pPr>
     </w:lvl>
   </w:abstractNum>
-  <w:abstractNum w:abstractNumId="16">
+  <w:abstractNum w:abstractNumId="17">
     <w:nsid w:val="5212436A"/>
     <w:multiLevelType w:val="hybridMultilevel"/>
     <w:tmpl w:val="0526F09A"/>
@@ -3304,7 +3446,7 @@
       </w:pPr>
     </w:lvl>
   </w:abstractNum>
-  <w:abstractNum w:abstractNumId="17">
+  <w:abstractNum w:abstractNumId="18">
     <w:nsid w:val="5C86454E"/>
     <w:multiLevelType w:val="hybridMultilevel"/>
     <w:tmpl w:val="2CA4FD68"/>
@@ -3390,7 +3532,7 @@
       </w:pPr>
     </w:lvl>
   </w:abstractNum>
-  <w:abstractNum w:abstractNumId="18">
+  <w:abstractNum w:abstractNumId="19">
     <w:nsid w:val="5F964759"/>
     <w:multiLevelType w:val="hybridMultilevel"/>
     <w:tmpl w:val="F854794E"/>
@@ -3476,7 +3618,7 @@
       </w:pPr>
     </w:lvl>
   </w:abstractNum>
-  <w:abstractNum w:abstractNumId="19">
+  <w:abstractNum w:abstractNumId="20">
     <w:nsid w:val="5FB33159"/>
     <w:multiLevelType w:val="hybridMultilevel"/>
     <w:tmpl w:val="88DE3B24"/>
@@ -3565,7 +3707,7 @@
       </w:pPr>
     </w:lvl>
   </w:abstractNum>
-  <w:abstractNum w:abstractNumId="20">
+  <w:abstractNum w:abstractNumId="21">
     <w:nsid w:val="6A03487A"/>
     <w:multiLevelType w:val="hybridMultilevel"/>
     <w:tmpl w:val="5AA85104"/>
@@ -3651,7 +3793,7 @@
       </w:pPr>
     </w:lvl>
   </w:abstractNum>
-  <w:abstractNum w:abstractNumId="21">
+  <w:abstractNum w:abstractNumId="22">
     <w:nsid w:val="6B112F34"/>
     <w:multiLevelType w:val="hybridMultilevel"/>
     <w:tmpl w:val="44B8CE2A"/>
@@ -3737,7 +3879,7 @@
       </w:pPr>
     </w:lvl>
   </w:abstractNum>
-  <w:abstractNum w:abstractNumId="22">
+  <w:abstractNum w:abstractNumId="23">
     <w:nsid w:val="77CC2F04"/>
     <w:multiLevelType w:val="hybridMultilevel"/>
     <w:tmpl w:val="D3560CD4"/>
@@ -3823,7 +3965,7 @@
       </w:pPr>
     </w:lvl>
   </w:abstractNum>
-  <w:abstractNum w:abstractNumId="23">
+  <w:abstractNum w:abstractNumId="24">
     <w:nsid w:val="78BE6940"/>
     <w:multiLevelType w:val="hybridMultilevel"/>
     <w:tmpl w:val="1DE8C07E"/>
@@ -3909,7 +4051,7 @@
       </w:pPr>
     </w:lvl>
   </w:abstractNum>
-  <w:abstractNum w:abstractNumId="24">
+  <w:abstractNum w:abstractNumId="25">
     <w:nsid w:val="7C785943"/>
     <w:multiLevelType w:val="hybridMultilevel"/>
     <w:tmpl w:val="834EB8FE"/>
@@ -3996,79 +4138,82 @@
     </w:lvl>
   </w:abstractNum>
   <w:num w:numId="1">
-    <w:abstractNumId w:val="12"/>
+    <w:abstractNumId w:val="13"/>
   </w:num>
   <w:num w:numId="2">
-    <w:abstractNumId w:val="2"/>
+    <w:abstractNumId w:val="3"/>
   </w:num>
   <w:num w:numId="3">
-    <w:abstractNumId w:val="5"/>
+    <w:abstractNumId w:val="6"/>
   </w:num>
   <w:num w:numId="4">
-    <w:abstractNumId w:val="3"/>
+    <w:abstractNumId w:val="4"/>
   </w:num>
   <w:num w:numId="5">
+    <w:abstractNumId w:val="21"/>
+  </w:num>
+  <w:num w:numId="6">
+    <w:abstractNumId w:val="17"/>
+  </w:num>
+  <w:num w:numId="7">
     <w:abstractNumId w:val="20"/>
   </w:num>
-  <w:num w:numId="6">
-    <w:abstractNumId w:val="16"/>
-  </w:num>
-  <w:num w:numId="7">
-    <w:abstractNumId w:val="19"/>
-  </w:num>
   <w:num w:numId="8">
-    <w:abstractNumId w:val="13"/>
+    <w:abstractNumId w:val="14"/>
   </w:num>
   <w:num w:numId="9">
-    <w:abstractNumId w:val="10"/>
+    <w:abstractNumId w:val="11"/>
   </w:num>
   <w:num w:numId="10">
-    <w:abstractNumId w:val="24"/>
+    <w:abstractNumId w:val="25"/>
   </w:num>
   <w:num w:numId="11">
-    <w:abstractNumId w:val="18"/>
+    <w:abstractNumId w:val="19"/>
   </w:num>
   <w:num w:numId="12">
     <w:abstractNumId w:val="0"/>
   </w:num>
   <w:num w:numId="13">
+    <w:abstractNumId w:val="16"/>
+  </w:num>
+  <w:num w:numId="14">
+    <w:abstractNumId w:val="8"/>
+  </w:num>
+  <w:num w:numId="15">
+    <w:abstractNumId w:val="9"/>
+  </w:num>
+  <w:num w:numId="16">
+    <w:abstractNumId w:val="22"/>
+  </w:num>
+  <w:num w:numId="17">
+    <w:abstractNumId w:val="12"/>
+  </w:num>
+  <w:num w:numId="18">
+    <w:abstractNumId w:val="5"/>
+  </w:num>
+  <w:num w:numId="19">
     <w:abstractNumId w:val="15"/>
   </w:num>
-  <w:num w:numId="14">
+  <w:num w:numId="20">
+    <w:abstractNumId w:val="2"/>
+  </w:num>
+  <w:num w:numId="21">
+    <w:abstractNumId w:val="10"/>
+  </w:num>
+  <w:num w:numId="22">
+    <w:abstractNumId w:val="18"/>
+  </w:num>
+  <w:num w:numId="23">
     <w:abstractNumId w:val="7"/>
   </w:num>
-  <w:num w:numId="15">
-    <w:abstractNumId w:val="8"/>
-  </w:num>
-  <w:num w:numId="16">
-    <w:abstractNumId w:val="21"/>
-  </w:num>
-  <w:num w:numId="17">
-    <w:abstractNumId w:val="11"/>
-  </w:num>
-  <w:num w:numId="18">
-    <w:abstractNumId w:val="4"/>
-  </w:num>
-  <w:num w:numId="19">
-    <w:abstractNumId w:val="14"/>
-  </w:num>
-  <w:num w:numId="20">
-    <w:abstractNumId w:val="1"/>
-  </w:num>
-  <w:num w:numId="21">
-    <w:abstractNumId w:val="9"/>
-  </w:num>
-  <w:num w:numId="22">
-    <w:abstractNumId w:val="17"/>
-  </w:num>
-  <w:num w:numId="23">
-    <w:abstractNumId w:val="6"/>
-  </w:num>
   <w:num w:numId="24">
-    <w:abstractNumId w:val="22"/>
+    <w:abstractNumId w:val="23"/>
   </w:num>
   <w:num w:numId="25">
-    <w:abstractNumId w:val="23"/>
+    <w:abstractNumId w:val="24"/>
+  </w:num>
+  <w:num w:numId="26">
+    <w:abstractNumId w:val="1"/>
   </w:num>
 </w:numbering>
 </file>

</xml_diff>

<commit_message>
destroy the palyer and enemy
</commit_message>
<xml_diff>
--- a/Document/Vikash/DevLog.docx
+++ b/Document/Vikash/DevLog.docx
@@ -1975,9 +1975,66 @@
       <w:r>
         <w:t>All player action active if it active player has that ability pending.</w:t>
       </w:r>
+    </w:p>
+    <w:p/>
+    <w:p>
+      <w:r>
+        <w:t>Date 10-10-2019</w:t>
+      </w:r>
+    </w:p>
+    <w:p>
+      <w:pPr>
+        <w:pStyle w:val="ListParagraph"/>
+        <w:numPr>
+          <w:ilvl w:val="0"/>
+          <w:numId w:val="29"/>
+        </w:numPr>
+      </w:pPr>
+      <w:r>
+        <w:t xml:space="preserve">Destroyed the player and enemy when his </w:t>
+      </w:r>
+      <w:proofErr w:type="spellStart"/>
+      <w:r>
+        <w:t>Hp</w:t>
+      </w:r>
+      <w:proofErr w:type="spellEnd"/>
+      <w:r>
+        <w:t xml:space="preserve"> is </w:t>
+      </w:r>
+      <w:r>
+        <w:t>zero or less than zero, n</w:t>
+      </w:r>
       <w:bookmarkStart w:id="0" w:name="_GoBack"/>
       <w:bookmarkEnd w:id="0"/>
-    </w:p>
+      <w:r>
+        <w:t>ot done.</w:t>
+      </w:r>
+    </w:p>
+    <w:p>
+      <w:pPr>
+        <w:pStyle w:val="ListParagraph"/>
+        <w:numPr>
+          <w:ilvl w:val="0"/>
+          <w:numId w:val="29"/>
+        </w:numPr>
+      </w:pPr>
+      <w:r>
+        <w:t xml:space="preserve">All player action active if it active player has that ability </w:t>
+      </w:r>
+      <w:r>
+        <w:t>not done</w:t>
+      </w:r>
+    </w:p>
+    <w:p>
+      <w:pPr>
+        <w:pStyle w:val="ListParagraph"/>
+        <w:numPr>
+          <w:ilvl w:val="0"/>
+          <w:numId w:val="29"/>
+        </w:numPr>
+      </w:pPr>
+    </w:p>
+    <w:p/>
     <w:sectPr>
       <w:pgSz w:w="12240" w:h="15840"/>
       <w:pgMar w:top="1440" w:right="1440" w:bottom="1440" w:left="1440" w:header="720" w:footer="720" w:gutter="0"/>
@@ -3026,6 +3083,92 @@
     </w:lvl>
   </w:abstractNum>
   <w:abstractNum w:abstractNumId="12">
+    <w:nsid w:val="45063ECD"/>
+    <w:multiLevelType w:val="hybridMultilevel"/>
+    <w:tmpl w:val="416060B0"/>
+    <w:lvl w:ilvl="0" w:tplc="0409000F">
+      <w:start w:val="1"/>
+      <w:numFmt w:val="decimal"/>
+      <w:lvlText w:val="%1."/>
+      <w:lvlJc w:val="left"/>
+      <w:pPr>
+        <w:ind w:left="720" w:hanging="360"/>
+      </w:pPr>
+    </w:lvl>
+    <w:lvl w:ilvl="1" w:tplc="04090019" w:tentative="1">
+      <w:start w:val="1"/>
+      <w:numFmt w:val="lowerLetter"/>
+      <w:lvlText w:val="%2."/>
+      <w:lvlJc w:val="left"/>
+      <w:pPr>
+        <w:ind w:left="1440" w:hanging="360"/>
+      </w:pPr>
+    </w:lvl>
+    <w:lvl w:ilvl="2" w:tplc="0409001B" w:tentative="1">
+      <w:start w:val="1"/>
+      <w:numFmt w:val="lowerRoman"/>
+      <w:lvlText w:val="%3."/>
+      <w:lvlJc w:val="right"/>
+      <w:pPr>
+        <w:ind w:left="2160" w:hanging="180"/>
+      </w:pPr>
+    </w:lvl>
+    <w:lvl w:ilvl="3" w:tplc="0409000F" w:tentative="1">
+      <w:start w:val="1"/>
+      <w:numFmt w:val="decimal"/>
+      <w:lvlText w:val="%4."/>
+      <w:lvlJc w:val="left"/>
+      <w:pPr>
+        <w:ind w:left="2880" w:hanging="360"/>
+      </w:pPr>
+    </w:lvl>
+    <w:lvl w:ilvl="4" w:tplc="04090019" w:tentative="1">
+      <w:start w:val="1"/>
+      <w:numFmt w:val="lowerLetter"/>
+      <w:lvlText w:val="%5."/>
+      <w:lvlJc w:val="left"/>
+      <w:pPr>
+        <w:ind w:left="3600" w:hanging="360"/>
+      </w:pPr>
+    </w:lvl>
+    <w:lvl w:ilvl="5" w:tplc="0409001B" w:tentative="1">
+      <w:start w:val="1"/>
+      <w:numFmt w:val="lowerRoman"/>
+      <w:lvlText w:val="%6."/>
+      <w:lvlJc w:val="right"/>
+      <w:pPr>
+        <w:ind w:left="4320" w:hanging="180"/>
+      </w:pPr>
+    </w:lvl>
+    <w:lvl w:ilvl="6" w:tplc="0409000F" w:tentative="1">
+      <w:start w:val="1"/>
+      <w:numFmt w:val="decimal"/>
+      <w:lvlText w:val="%7."/>
+      <w:lvlJc w:val="left"/>
+      <w:pPr>
+        <w:ind w:left="5040" w:hanging="360"/>
+      </w:pPr>
+    </w:lvl>
+    <w:lvl w:ilvl="7" w:tplc="04090019" w:tentative="1">
+      <w:start w:val="1"/>
+      <w:numFmt w:val="lowerLetter"/>
+      <w:lvlText w:val="%8."/>
+      <w:lvlJc w:val="left"/>
+      <w:pPr>
+        <w:ind w:left="5760" w:hanging="360"/>
+      </w:pPr>
+    </w:lvl>
+    <w:lvl w:ilvl="8" w:tplc="0409001B" w:tentative="1">
+      <w:start w:val="1"/>
+      <w:numFmt w:val="lowerRoman"/>
+      <w:lvlText w:val="%9."/>
+      <w:lvlJc w:val="right"/>
+      <w:pPr>
+        <w:ind w:left="6480" w:hanging="180"/>
+      </w:pPr>
+    </w:lvl>
+  </w:abstractNum>
+  <w:abstractNum w:abstractNumId="13">
     <w:nsid w:val="46434C7F"/>
     <w:multiLevelType w:val="hybridMultilevel"/>
     <w:tmpl w:val="BCA489A4"/>
@@ -3111,7 +3254,7 @@
       </w:pPr>
     </w:lvl>
   </w:abstractNum>
-  <w:abstractNum w:abstractNumId="13">
+  <w:abstractNum w:abstractNumId="14">
     <w:nsid w:val="47D1589D"/>
     <w:multiLevelType w:val="hybridMultilevel"/>
     <w:tmpl w:val="2B802A1A"/>
@@ -3197,7 +3340,7 @@
       </w:pPr>
     </w:lvl>
   </w:abstractNum>
-  <w:abstractNum w:abstractNumId="14">
+  <w:abstractNum w:abstractNumId="15">
     <w:nsid w:val="4DCA780F"/>
     <w:multiLevelType w:val="hybridMultilevel"/>
     <w:tmpl w:val="5BD687A6"/>
@@ -3283,7 +3426,7 @@
       </w:pPr>
     </w:lvl>
   </w:abstractNum>
-  <w:abstractNum w:abstractNumId="15">
+  <w:abstractNum w:abstractNumId="16">
     <w:nsid w:val="507270E7"/>
     <w:multiLevelType w:val="hybridMultilevel"/>
     <w:tmpl w:val="33F21946"/>
@@ -3369,7 +3512,7 @@
       </w:pPr>
     </w:lvl>
   </w:abstractNum>
-  <w:abstractNum w:abstractNumId="16">
+  <w:abstractNum w:abstractNumId="17">
     <w:nsid w:val="51FA1E8F"/>
     <w:multiLevelType w:val="hybridMultilevel"/>
     <w:tmpl w:val="03D4378A"/>
@@ -3455,7 +3598,7 @@
       </w:pPr>
     </w:lvl>
   </w:abstractNum>
-  <w:abstractNum w:abstractNumId="17">
+  <w:abstractNum w:abstractNumId="18">
     <w:nsid w:val="5212436A"/>
     <w:multiLevelType w:val="hybridMultilevel"/>
     <w:tmpl w:val="0526F09A"/>
@@ -3541,7 +3684,7 @@
       </w:pPr>
     </w:lvl>
   </w:abstractNum>
-  <w:abstractNum w:abstractNumId="18">
+  <w:abstractNum w:abstractNumId="19">
     <w:nsid w:val="5C86454E"/>
     <w:multiLevelType w:val="hybridMultilevel"/>
     <w:tmpl w:val="2CA4FD68"/>
@@ -3627,7 +3770,7 @@
       </w:pPr>
     </w:lvl>
   </w:abstractNum>
-  <w:abstractNum w:abstractNumId="19">
+  <w:abstractNum w:abstractNumId="20">
     <w:nsid w:val="5F964759"/>
     <w:multiLevelType w:val="hybridMultilevel"/>
     <w:tmpl w:val="F854794E"/>
@@ -3713,7 +3856,7 @@
       </w:pPr>
     </w:lvl>
   </w:abstractNum>
-  <w:abstractNum w:abstractNumId="20">
+  <w:abstractNum w:abstractNumId="21">
     <w:nsid w:val="5FB33159"/>
     <w:multiLevelType w:val="hybridMultilevel"/>
     <w:tmpl w:val="88DE3B24"/>
@@ -3802,7 +3945,7 @@
       </w:pPr>
     </w:lvl>
   </w:abstractNum>
-  <w:abstractNum w:abstractNumId="21">
+  <w:abstractNum w:abstractNumId="22">
     <w:nsid w:val="5FED6099"/>
     <w:multiLevelType w:val="hybridMultilevel"/>
     <w:tmpl w:val="2848A856"/>
@@ -3888,7 +4031,7 @@
       </w:pPr>
     </w:lvl>
   </w:abstractNum>
-  <w:abstractNum w:abstractNumId="22">
+  <w:abstractNum w:abstractNumId="23">
     <w:nsid w:val="6A03487A"/>
     <w:multiLevelType w:val="hybridMultilevel"/>
     <w:tmpl w:val="5AA85104"/>
@@ -3974,7 +4117,7 @@
       </w:pPr>
     </w:lvl>
   </w:abstractNum>
-  <w:abstractNum w:abstractNumId="23">
+  <w:abstractNum w:abstractNumId="24">
     <w:nsid w:val="6B112F34"/>
     <w:multiLevelType w:val="hybridMultilevel"/>
     <w:tmpl w:val="44B8CE2A"/>
@@ -4060,7 +4203,7 @@
       </w:pPr>
     </w:lvl>
   </w:abstractNum>
-  <w:abstractNum w:abstractNumId="24">
+  <w:abstractNum w:abstractNumId="25">
     <w:nsid w:val="71854826"/>
     <w:multiLevelType w:val="hybridMultilevel"/>
     <w:tmpl w:val="416060B0"/>
@@ -4146,7 +4289,7 @@
       </w:pPr>
     </w:lvl>
   </w:abstractNum>
-  <w:abstractNum w:abstractNumId="25">
+  <w:abstractNum w:abstractNumId="26">
     <w:nsid w:val="77CC2F04"/>
     <w:multiLevelType w:val="hybridMultilevel"/>
     <w:tmpl w:val="D3560CD4"/>
@@ -4232,7 +4375,7 @@
       </w:pPr>
     </w:lvl>
   </w:abstractNum>
-  <w:abstractNum w:abstractNumId="26">
+  <w:abstractNum w:abstractNumId="27">
     <w:nsid w:val="78BE6940"/>
     <w:multiLevelType w:val="hybridMultilevel"/>
     <w:tmpl w:val="1DE8C07E"/>
@@ -4318,7 +4461,7 @@
       </w:pPr>
     </w:lvl>
   </w:abstractNum>
-  <w:abstractNum w:abstractNumId="27">
+  <w:abstractNum w:abstractNumId="28">
     <w:nsid w:val="7C785943"/>
     <w:multiLevelType w:val="hybridMultilevel"/>
     <w:tmpl w:val="834EB8FE"/>
@@ -4405,7 +4548,7 @@
     </w:lvl>
   </w:abstractNum>
   <w:num w:numId="1">
-    <w:abstractNumId w:val="13"/>
+    <w:abstractNumId w:val="14"/>
   </w:num>
   <w:num w:numId="2">
     <w:abstractNumId w:val="3"/>
@@ -4417,31 +4560,31 @@
     <w:abstractNumId w:val="4"/>
   </w:num>
   <w:num w:numId="5">
-    <w:abstractNumId w:val="22"/>
+    <w:abstractNumId w:val="23"/>
   </w:num>
   <w:num w:numId="6">
-    <w:abstractNumId w:val="17"/>
+    <w:abstractNumId w:val="18"/>
   </w:num>
   <w:num w:numId="7">
-    <w:abstractNumId w:val="20"/>
+    <w:abstractNumId w:val="21"/>
   </w:num>
   <w:num w:numId="8">
-    <w:abstractNumId w:val="14"/>
+    <w:abstractNumId w:val="15"/>
   </w:num>
   <w:num w:numId="9">
     <w:abstractNumId w:val="11"/>
   </w:num>
   <w:num w:numId="10">
-    <w:abstractNumId w:val="27"/>
+    <w:abstractNumId w:val="28"/>
   </w:num>
   <w:num w:numId="11">
-    <w:abstractNumId w:val="19"/>
+    <w:abstractNumId w:val="20"/>
   </w:num>
   <w:num w:numId="12">
     <w:abstractNumId w:val="0"/>
   </w:num>
   <w:num w:numId="13">
-    <w:abstractNumId w:val="16"/>
+    <w:abstractNumId w:val="17"/>
   </w:num>
   <w:num w:numId="14">
     <w:abstractNumId w:val="8"/>
@@ -4450,16 +4593,16 @@
     <w:abstractNumId w:val="9"/>
   </w:num>
   <w:num w:numId="16">
-    <w:abstractNumId w:val="23"/>
+    <w:abstractNumId w:val="24"/>
   </w:num>
   <w:num w:numId="17">
-    <w:abstractNumId w:val="12"/>
+    <w:abstractNumId w:val="13"/>
   </w:num>
   <w:num w:numId="18">
     <w:abstractNumId w:val="5"/>
   </w:num>
   <w:num w:numId="19">
-    <w:abstractNumId w:val="15"/>
+    <w:abstractNumId w:val="16"/>
   </w:num>
   <w:num w:numId="20">
     <w:abstractNumId w:val="2"/>
@@ -4468,25 +4611,28 @@
     <w:abstractNumId w:val="10"/>
   </w:num>
   <w:num w:numId="22">
-    <w:abstractNumId w:val="18"/>
+    <w:abstractNumId w:val="19"/>
   </w:num>
   <w:num w:numId="23">
     <w:abstractNumId w:val="7"/>
   </w:num>
   <w:num w:numId="24">
-    <w:abstractNumId w:val="25"/>
+    <w:abstractNumId w:val="26"/>
   </w:num>
   <w:num w:numId="25">
-    <w:abstractNumId w:val="26"/>
+    <w:abstractNumId w:val="27"/>
   </w:num>
   <w:num w:numId="26">
     <w:abstractNumId w:val="1"/>
   </w:num>
   <w:num w:numId="27">
-    <w:abstractNumId w:val="21"/>
+    <w:abstractNumId w:val="22"/>
   </w:num>
   <w:num w:numId="28">
-    <w:abstractNumId w:val="24"/>
+    <w:abstractNumId w:val="25"/>
+  </w:num>
+  <w:num w:numId="29">
+    <w:abstractNumId w:val="12"/>
   </w:num>
 </w:numbering>
 </file>

</xml_diff>

<commit_message>
excel and battle background
</commit_message>
<xml_diff>
--- a/Document/Vikash/DevLog.docx
+++ b/Document/Vikash/DevLog.docx
@@ -2176,10 +2176,59 @@
       <w:r>
         <w:t>Adding enemy death animation.</w:t>
       </w:r>
+    </w:p>
+    <w:p>
+      <w:r>
+        <w:t>Date 13-10-2019</w:t>
+      </w:r>
+    </w:p>
+    <w:p>
+      <w:pPr>
+        <w:pStyle w:val="ListParagraph"/>
+        <w:numPr>
+          <w:ilvl w:val="0"/>
+          <w:numId w:val="32"/>
+        </w:numPr>
+      </w:pPr>
+      <w:r>
+        <w:t>Enemy death animation transition.</w:t>
+      </w:r>
+    </w:p>
+    <w:p>
+      <w:pPr>
+        <w:pStyle w:val="ListParagraph"/>
+        <w:numPr>
+          <w:ilvl w:val="0"/>
+          <w:numId w:val="32"/>
+        </w:numPr>
+      </w:pPr>
+      <w:r>
+        <w:t>Create excel for player action.</w:t>
+      </w:r>
+    </w:p>
+    <w:p>
+      <w:pPr>
+        <w:pStyle w:val="ListParagraph"/>
+        <w:numPr>
+          <w:ilvl w:val="0"/>
+          <w:numId w:val="32"/>
+        </w:numPr>
+      </w:pPr>
+      <w:r>
+        <w:t>Change the battle background image as per camera size.</w:t>
+      </w:r>
+    </w:p>
+    <w:p>
+      <w:pPr>
+        <w:pStyle w:val="ListParagraph"/>
+        <w:numPr>
+          <w:ilvl w:val="0"/>
+          <w:numId w:val="32"/>
+        </w:numPr>
+      </w:pPr>
       <w:bookmarkStart w:id="0" w:name="_GoBack"/>
       <w:bookmarkEnd w:id="0"/>
     </w:p>
-    <w:p/>
     <w:p/>
     <w:sectPr>
       <w:pgSz w:w="12240" w:h="15840"/>
@@ -2971,6 +3020,92 @@
     </w:lvl>
   </w:abstractNum>
   <w:abstractNum w:abstractNumId="9">
+    <w:nsid w:val="30E56F45"/>
+    <w:multiLevelType w:val="hybridMultilevel"/>
+    <w:tmpl w:val="02F83306"/>
+    <w:lvl w:ilvl="0" w:tplc="0409000F">
+      <w:start w:val="1"/>
+      <w:numFmt w:val="decimal"/>
+      <w:lvlText w:val="%1."/>
+      <w:lvlJc w:val="left"/>
+      <w:pPr>
+        <w:ind w:left="720" w:hanging="360"/>
+      </w:pPr>
+    </w:lvl>
+    <w:lvl w:ilvl="1" w:tplc="04090019" w:tentative="1">
+      <w:start w:val="1"/>
+      <w:numFmt w:val="lowerLetter"/>
+      <w:lvlText w:val="%2."/>
+      <w:lvlJc w:val="left"/>
+      <w:pPr>
+        <w:ind w:left="1440" w:hanging="360"/>
+      </w:pPr>
+    </w:lvl>
+    <w:lvl w:ilvl="2" w:tplc="0409001B" w:tentative="1">
+      <w:start w:val="1"/>
+      <w:numFmt w:val="lowerRoman"/>
+      <w:lvlText w:val="%3."/>
+      <w:lvlJc w:val="right"/>
+      <w:pPr>
+        <w:ind w:left="2160" w:hanging="180"/>
+      </w:pPr>
+    </w:lvl>
+    <w:lvl w:ilvl="3" w:tplc="0409000F" w:tentative="1">
+      <w:start w:val="1"/>
+      <w:numFmt w:val="decimal"/>
+      <w:lvlText w:val="%4."/>
+      <w:lvlJc w:val="left"/>
+      <w:pPr>
+        <w:ind w:left="2880" w:hanging="360"/>
+      </w:pPr>
+    </w:lvl>
+    <w:lvl w:ilvl="4" w:tplc="04090019" w:tentative="1">
+      <w:start w:val="1"/>
+      <w:numFmt w:val="lowerLetter"/>
+      <w:lvlText w:val="%5."/>
+      <w:lvlJc w:val="left"/>
+      <w:pPr>
+        <w:ind w:left="3600" w:hanging="360"/>
+      </w:pPr>
+    </w:lvl>
+    <w:lvl w:ilvl="5" w:tplc="0409001B" w:tentative="1">
+      <w:start w:val="1"/>
+      <w:numFmt w:val="lowerRoman"/>
+      <w:lvlText w:val="%6."/>
+      <w:lvlJc w:val="right"/>
+      <w:pPr>
+        <w:ind w:left="4320" w:hanging="180"/>
+      </w:pPr>
+    </w:lvl>
+    <w:lvl w:ilvl="6" w:tplc="0409000F" w:tentative="1">
+      <w:start w:val="1"/>
+      <w:numFmt w:val="decimal"/>
+      <w:lvlText w:val="%7."/>
+      <w:lvlJc w:val="left"/>
+      <w:pPr>
+        <w:ind w:left="5040" w:hanging="360"/>
+      </w:pPr>
+    </w:lvl>
+    <w:lvl w:ilvl="7" w:tplc="04090019" w:tentative="1">
+      <w:start w:val="1"/>
+      <w:numFmt w:val="lowerLetter"/>
+      <w:lvlText w:val="%8."/>
+      <w:lvlJc w:val="left"/>
+      <w:pPr>
+        <w:ind w:left="5760" w:hanging="360"/>
+      </w:pPr>
+    </w:lvl>
+    <w:lvl w:ilvl="8" w:tplc="0409001B" w:tentative="1">
+      <w:start w:val="1"/>
+      <w:numFmt w:val="lowerRoman"/>
+      <w:lvlText w:val="%9."/>
+      <w:lvlJc w:val="right"/>
+      <w:pPr>
+        <w:ind w:left="6480" w:hanging="180"/>
+      </w:pPr>
+    </w:lvl>
+  </w:abstractNum>
+  <w:abstractNum w:abstractNumId="10">
     <w:nsid w:val="354D04D6"/>
     <w:multiLevelType w:val="hybridMultilevel"/>
     <w:tmpl w:val="5D285AF6"/>
@@ -3056,7 +3191,7 @@
       </w:pPr>
     </w:lvl>
   </w:abstractNum>
-  <w:abstractNum w:abstractNumId="10">
+  <w:abstractNum w:abstractNumId="11">
     <w:nsid w:val="3D355F1D"/>
     <w:multiLevelType w:val="hybridMultilevel"/>
     <w:tmpl w:val="475CE7C2"/>
@@ -3142,7 +3277,7 @@
       </w:pPr>
     </w:lvl>
   </w:abstractNum>
-  <w:abstractNum w:abstractNumId="11">
+  <w:abstractNum w:abstractNumId="12">
     <w:nsid w:val="447B71C5"/>
     <w:multiLevelType w:val="hybridMultilevel"/>
     <w:tmpl w:val="C18CBD64"/>
@@ -3228,7 +3363,7 @@
       </w:pPr>
     </w:lvl>
   </w:abstractNum>
-  <w:abstractNum w:abstractNumId="12">
+  <w:abstractNum w:abstractNumId="13">
     <w:nsid w:val="44CF7BA8"/>
     <w:multiLevelType w:val="hybridMultilevel"/>
     <w:tmpl w:val="834EB8FE"/>
@@ -3314,7 +3449,7 @@
       </w:pPr>
     </w:lvl>
   </w:abstractNum>
-  <w:abstractNum w:abstractNumId="13">
+  <w:abstractNum w:abstractNumId="14">
     <w:nsid w:val="45063ECD"/>
     <w:multiLevelType w:val="hybridMultilevel"/>
     <w:tmpl w:val="416060B0"/>
@@ -3400,7 +3535,7 @@
       </w:pPr>
     </w:lvl>
   </w:abstractNum>
-  <w:abstractNum w:abstractNumId="14">
+  <w:abstractNum w:abstractNumId="15">
     <w:nsid w:val="46434C7F"/>
     <w:multiLevelType w:val="hybridMultilevel"/>
     <w:tmpl w:val="BCA489A4"/>
@@ -3486,7 +3621,7 @@
       </w:pPr>
     </w:lvl>
   </w:abstractNum>
-  <w:abstractNum w:abstractNumId="15">
+  <w:abstractNum w:abstractNumId="16">
     <w:nsid w:val="47D1589D"/>
     <w:multiLevelType w:val="hybridMultilevel"/>
     <w:tmpl w:val="2B802A1A"/>
@@ -3572,7 +3707,7 @@
       </w:pPr>
     </w:lvl>
   </w:abstractNum>
-  <w:abstractNum w:abstractNumId="16">
+  <w:abstractNum w:abstractNumId="17">
     <w:nsid w:val="4DCA780F"/>
     <w:multiLevelType w:val="hybridMultilevel"/>
     <w:tmpl w:val="5BD687A6"/>
@@ -3658,7 +3793,7 @@
       </w:pPr>
     </w:lvl>
   </w:abstractNum>
-  <w:abstractNum w:abstractNumId="17">
+  <w:abstractNum w:abstractNumId="18">
     <w:nsid w:val="507270E7"/>
     <w:multiLevelType w:val="hybridMultilevel"/>
     <w:tmpl w:val="33F21946"/>
@@ -3744,7 +3879,7 @@
       </w:pPr>
     </w:lvl>
   </w:abstractNum>
-  <w:abstractNum w:abstractNumId="18">
+  <w:abstractNum w:abstractNumId="19">
     <w:nsid w:val="51FA1E8F"/>
     <w:multiLevelType w:val="hybridMultilevel"/>
     <w:tmpl w:val="03D4378A"/>
@@ -3830,7 +3965,7 @@
       </w:pPr>
     </w:lvl>
   </w:abstractNum>
-  <w:abstractNum w:abstractNumId="19">
+  <w:abstractNum w:abstractNumId="20">
     <w:nsid w:val="5212436A"/>
     <w:multiLevelType w:val="hybridMultilevel"/>
     <w:tmpl w:val="0526F09A"/>
@@ -3916,7 +4051,7 @@
       </w:pPr>
     </w:lvl>
   </w:abstractNum>
-  <w:abstractNum w:abstractNumId="20">
+  <w:abstractNum w:abstractNumId="21">
     <w:nsid w:val="556971D4"/>
     <w:multiLevelType w:val="hybridMultilevel"/>
     <w:tmpl w:val="416060B0"/>
@@ -4002,7 +4137,7 @@
       </w:pPr>
     </w:lvl>
   </w:abstractNum>
-  <w:abstractNum w:abstractNumId="21">
+  <w:abstractNum w:abstractNumId="22">
     <w:nsid w:val="5C86454E"/>
     <w:multiLevelType w:val="hybridMultilevel"/>
     <w:tmpl w:val="2CA4FD68"/>
@@ -4088,7 +4223,7 @@
       </w:pPr>
     </w:lvl>
   </w:abstractNum>
-  <w:abstractNum w:abstractNumId="22">
+  <w:abstractNum w:abstractNumId="23">
     <w:nsid w:val="5F964759"/>
     <w:multiLevelType w:val="hybridMultilevel"/>
     <w:tmpl w:val="F854794E"/>
@@ -4174,7 +4309,7 @@
       </w:pPr>
     </w:lvl>
   </w:abstractNum>
-  <w:abstractNum w:abstractNumId="23">
+  <w:abstractNum w:abstractNumId="24">
     <w:nsid w:val="5FB33159"/>
     <w:multiLevelType w:val="hybridMultilevel"/>
     <w:tmpl w:val="88DE3B24"/>
@@ -4263,7 +4398,7 @@
       </w:pPr>
     </w:lvl>
   </w:abstractNum>
-  <w:abstractNum w:abstractNumId="24">
+  <w:abstractNum w:abstractNumId="25">
     <w:nsid w:val="5FED6099"/>
     <w:multiLevelType w:val="hybridMultilevel"/>
     <w:tmpl w:val="2848A856"/>
@@ -4349,7 +4484,7 @@
       </w:pPr>
     </w:lvl>
   </w:abstractNum>
-  <w:abstractNum w:abstractNumId="25">
+  <w:abstractNum w:abstractNumId="26">
     <w:nsid w:val="6A03487A"/>
     <w:multiLevelType w:val="hybridMultilevel"/>
     <w:tmpl w:val="5AA85104"/>
@@ -4435,7 +4570,7 @@
       </w:pPr>
     </w:lvl>
   </w:abstractNum>
-  <w:abstractNum w:abstractNumId="26">
+  <w:abstractNum w:abstractNumId="27">
     <w:nsid w:val="6B112F34"/>
     <w:multiLevelType w:val="hybridMultilevel"/>
     <w:tmpl w:val="44B8CE2A"/>
@@ -4521,7 +4656,7 @@
       </w:pPr>
     </w:lvl>
   </w:abstractNum>
-  <w:abstractNum w:abstractNumId="27">
+  <w:abstractNum w:abstractNumId="28">
     <w:nsid w:val="71854826"/>
     <w:multiLevelType w:val="hybridMultilevel"/>
     <w:tmpl w:val="416060B0"/>
@@ -4607,7 +4742,7 @@
       </w:pPr>
     </w:lvl>
   </w:abstractNum>
-  <w:abstractNum w:abstractNumId="28">
+  <w:abstractNum w:abstractNumId="29">
     <w:nsid w:val="77CC2F04"/>
     <w:multiLevelType w:val="hybridMultilevel"/>
     <w:tmpl w:val="D3560CD4"/>
@@ -4693,7 +4828,7 @@
       </w:pPr>
     </w:lvl>
   </w:abstractNum>
-  <w:abstractNum w:abstractNumId="29">
+  <w:abstractNum w:abstractNumId="30">
     <w:nsid w:val="78BE6940"/>
     <w:multiLevelType w:val="hybridMultilevel"/>
     <w:tmpl w:val="1DE8C07E"/>
@@ -4779,7 +4914,7 @@
       </w:pPr>
     </w:lvl>
   </w:abstractNum>
-  <w:abstractNum w:abstractNumId="30">
+  <w:abstractNum w:abstractNumId="31">
     <w:nsid w:val="7C785943"/>
     <w:multiLevelType w:val="hybridMultilevel"/>
     <w:tmpl w:val="834EB8FE"/>
@@ -4866,7 +5001,7 @@
     </w:lvl>
   </w:abstractNum>
   <w:num w:numId="1">
-    <w:abstractNumId w:val="15"/>
+    <w:abstractNumId w:val="16"/>
   </w:num>
   <w:num w:numId="2">
     <w:abstractNumId w:val="3"/>
@@ -4878,85 +5013,88 @@
     <w:abstractNumId w:val="4"/>
   </w:num>
   <w:num w:numId="5">
-    <w:abstractNumId w:val="25"/>
+    <w:abstractNumId w:val="26"/>
   </w:num>
   <w:num w:numId="6">
-    <w:abstractNumId w:val="19"/>
+    <w:abstractNumId w:val="20"/>
   </w:num>
   <w:num w:numId="7">
-    <w:abstractNumId w:val="23"/>
+    <w:abstractNumId w:val="24"/>
   </w:num>
   <w:num w:numId="8">
-    <w:abstractNumId w:val="16"/>
+    <w:abstractNumId w:val="17"/>
   </w:num>
   <w:num w:numId="9">
-    <w:abstractNumId w:val="12"/>
+    <w:abstractNumId w:val="13"/>
   </w:num>
   <w:num w:numId="10">
-    <w:abstractNumId w:val="30"/>
+    <w:abstractNumId w:val="31"/>
   </w:num>
   <w:num w:numId="11">
-    <w:abstractNumId w:val="22"/>
+    <w:abstractNumId w:val="23"/>
   </w:num>
   <w:num w:numId="12">
     <w:abstractNumId w:val="0"/>
   </w:num>
   <w:num w:numId="13">
-    <w:abstractNumId w:val="18"/>
+    <w:abstractNumId w:val="19"/>
   </w:num>
   <w:num w:numId="14">
     <w:abstractNumId w:val="8"/>
   </w:num>
   <w:num w:numId="15">
-    <w:abstractNumId w:val="9"/>
+    <w:abstractNumId w:val="10"/>
   </w:num>
   <w:num w:numId="16">
-    <w:abstractNumId w:val="26"/>
+    <w:abstractNumId w:val="27"/>
   </w:num>
   <w:num w:numId="17">
-    <w:abstractNumId w:val="14"/>
+    <w:abstractNumId w:val="15"/>
   </w:num>
   <w:num w:numId="18">
     <w:abstractNumId w:val="5"/>
   </w:num>
   <w:num w:numId="19">
-    <w:abstractNumId w:val="17"/>
+    <w:abstractNumId w:val="18"/>
   </w:num>
   <w:num w:numId="20">
     <w:abstractNumId w:val="2"/>
   </w:num>
   <w:num w:numId="21">
-    <w:abstractNumId w:val="11"/>
+    <w:abstractNumId w:val="12"/>
   </w:num>
   <w:num w:numId="22">
-    <w:abstractNumId w:val="21"/>
+    <w:abstractNumId w:val="22"/>
   </w:num>
   <w:num w:numId="23">
     <w:abstractNumId w:val="7"/>
   </w:num>
   <w:num w:numId="24">
-    <w:abstractNumId w:val="28"/>
+    <w:abstractNumId w:val="29"/>
   </w:num>
   <w:num w:numId="25">
-    <w:abstractNumId w:val="29"/>
+    <w:abstractNumId w:val="30"/>
   </w:num>
   <w:num w:numId="26">
     <w:abstractNumId w:val="1"/>
   </w:num>
   <w:num w:numId="27">
-    <w:abstractNumId w:val="24"/>
+    <w:abstractNumId w:val="25"/>
   </w:num>
   <w:num w:numId="28">
-    <w:abstractNumId w:val="27"/>
+    <w:abstractNumId w:val="28"/>
   </w:num>
   <w:num w:numId="29">
-    <w:abstractNumId w:val="13"/>
+    <w:abstractNumId w:val="14"/>
   </w:num>
   <w:num w:numId="30">
-    <w:abstractNumId w:val="20"/>
+    <w:abstractNumId w:val="21"/>
   </w:num>
   <w:num w:numId="31">
-    <w:abstractNumId w:val="10"/>
+    <w:abstractNumId w:val="11"/>
+  </w:num>
+  <w:num w:numId="32">
+    <w:abstractNumId w:val="9"/>
   </w:num>
 </w:numbering>
 </file>

</xml_diff>

<commit_message>
winning and losing condition
</commit_message>
<xml_diff>
--- a/Document/Vikash/DevLog.docx
+++ b/Document/Vikash/DevLog.docx
@@ -2276,16 +2276,55 @@
         <w:t>Turn rearrange after enemy destroy.</w:t>
       </w:r>
     </w:p>
-    <w:p>
-      <w:pPr>
-        <w:pStyle w:val="ListParagraph"/>
-        <w:numPr>
-          <w:ilvl w:val="0"/>
-          <w:numId w:val="33"/>
-        </w:numPr>
-      </w:pPr>
+    <w:p/>
+    <w:p>
+      <w:r>
+        <w:t>Date 15-10-2019</w:t>
+      </w:r>
+    </w:p>
+    <w:p>
+      <w:pPr>
+        <w:pStyle w:val="ListParagraph"/>
+        <w:numPr>
+          <w:ilvl w:val="0"/>
+          <w:numId w:val="34"/>
+        </w:numPr>
+      </w:pPr>
+      <w:r>
+        <w:t xml:space="preserve">Enemy hit </w:t>
+      </w:r>
+      <w:r>
+        <w:t>hero, damage show in panel done</w:t>
+      </w:r>
+      <w:r>
+        <w:t>.</w:t>
+      </w:r>
+    </w:p>
+    <w:p>
+      <w:pPr>
+        <w:pStyle w:val="ListParagraph"/>
+        <w:numPr>
+          <w:ilvl w:val="0"/>
+          <w:numId w:val="34"/>
+        </w:numPr>
+      </w:pPr>
+      <w:r>
+        <w:t>Winning and losing</w:t>
+      </w:r>
       <w:bookmarkStart w:id="0" w:name="_GoBack"/>
       <w:bookmarkEnd w:id="0"/>
+      <w:r>
+        <w:t xml:space="preserve"> condition done.</w:t>
+      </w:r>
+    </w:p>
+    <w:p>
+      <w:pPr>
+        <w:pStyle w:val="ListParagraph"/>
+        <w:numPr>
+          <w:ilvl w:val="0"/>
+          <w:numId w:val="34"/>
+        </w:numPr>
+      </w:pPr>
     </w:p>
     <w:sectPr>
       <w:pgSz w:w="12240" w:h="15840"/>
@@ -4800,6 +4839,92 @@
     </w:lvl>
   </w:abstractNum>
   <w:abstractNum w:abstractNumId="29">
+    <w:nsid w:val="6D5E02B0"/>
+    <w:multiLevelType w:val="hybridMultilevel"/>
+    <w:tmpl w:val="A18C20A2"/>
+    <w:lvl w:ilvl="0" w:tplc="0409000F">
+      <w:start w:val="1"/>
+      <w:numFmt w:val="decimal"/>
+      <w:lvlText w:val="%1."/>
+      <w:lvlJc w:val="left"/>
+      <w:pPr>
+        <w:ind w:left="720" w:hanging="360"/>
+      </w:pPr>
+    </w:lvl>
+    <w:lvl w:ilvl="1" w:tplc="04090019" w:tentative="1">
+      <w:start w:val="1"/>
+      <w:numFmt w:val="lowerLetter"/>
+      <w:lvlText w:val="%2."/>
+      <w:lvlJc w:val="left"/>
+      <w:pPr>
+        <w:ind w:left="1440" w:hanging="360"/>
+      </w:pPr>
+    </w:lvl>
+    <w:lvl w:ilvl="2" w:tplc="0409001B" w:tentative="1">
+      <w:start w:val="1"/>
+      <w:numFmt w:val="lowerRoman"/>
+      <w:lvlText w:val="%3."/>
+      <w:lvlJc w:val="right"/>
+      <w:pPr>
+        <w:ind w:left="2160" w:hanging="180"/>
+      </w:pPr>
+    </w:lvl>
+    <w:lvl w:ilvl="3" w:tplc="0409000F" w:tentative="1">
+      <w:start w:val="1"/>
+      <w:numFmt w:val="decimal"/>
+      <w:lvlText w:val="%4."/>
+      <w:lvlJc w:val="left"/>
+      <w:pPr>
+        <w:ind w:left="2880" w:hanging="360"/>
+      </w:pPr>
+    </w:lvl>
+    <w:lvl w:ilvl="4" w:tplc="04090019" w:tentative="1">
+      <w:start w:val="1"/>
+      <w:numFmt w:val="lowerLetter"/>
+      <w:lvlText w:val="%5."/>
+      <w:lvlJc w:val="left"/>
+      <w:pPr>
+        <w:ind w:left="3600" w:hanging="360"/>
+      </w:pPr>
+    </w:lvl>
+    <w:lvl w:ilvl="5" w:tplc="0409001B" w:tentative="1">
+      <w:start w:val="1"/>
+      <w:numFmt w:val="lowerRoman"/>
+      <w:lvlText w:val="%6."/>
+      <w:lvlJc w:val="right"/>
+      <w:pPr>
+        <w:ind w:left="4320" w:hanging="180"/>
+      </w:pPr>
+    </w:lvl>
+    <w:lvl w:ilvl="6" w:tplc="0409000F" w:tentative="1">
+      <w:start w:val="1"/>
+      <w:numFmt w:val="decimal"/>
+      <w:lvlText w:val="%7."/>
+      <w:lvlJc w:val="left"/>
+      <w:pPr>
+        <w:ind w:left="5040" w:hanging="360"/>
+      </w:pPr>
+    </w:lvl>
+    <w:lvl w:ilvl="7" w:tplc="04090019" w:tentative="1">
+      <w:start w:val="1"/>
+      <w:numFmt w:val="lowerLetter"/>
+      <w:lvlText w:val="%8."/>
+      <w:lvlJc w:val="left"/>
+      <w:pPr>
+        <w:ind w:left="5760" w:hanging="360"/>
+      </w:pPr>
+    </w:lvl>
+    <w:lvl w:ilvl="8" w:tplc="0409001B" w:tentative="1">
+      <w:start w:val="1"/>
+      <w:numFmt w:val="lowerRoman"/>
+      <w:lvlText w:val="%9."/>
+      <w:lvlJc w:val="right"/>
+      <w:pPr>
+        <w:ind w:left="6480" w:hanging="180"/>
+      </w:pPr>
+    </w:lvl>
+  </w:abstractNum>
+  <w:abstractNum w:abstractNumId="30">
     <w:nsid w:val="71854826"/>
     <w:multiLevelType w:val="hybridMultilevel"/>
     <w:tmpl w:val="416060B0"/>
@@ -4885,7 +5010,7 @@
       </w:pPr>
     </w:lvl>
   </w:abstractNum>
-  <w:abstractNum w:abstractNumId="30">
+  <w:abstractNum w:abstractNumId="31">
     <w:nsid w:val="77CC2F04"/>
     <w:multiLevelType w:val="hybridMultilevel"/>
     <w:tmpl w:val="D3560CD4"/>
@@ -4971,7 +5096,7 @@
       </w:pPr>
     </w:lvl>
   </w:abstractNum>
-  <w:abstractNum w:abstractNumId="31">
+  <w:abstractNum w:abstractNumId="32">
     <w:nsid w:val="78BE6940"/>
     <w:multiLevelType w:val="hybridMultilevel"/>
     <w:tmpl w:val="1DE8C07E"/>
@@ -5057,7 +5182,7 @@
       </w:pPr>
     </w:lvl>
   </w:abstractNum>
-  <w:abstractNum w:abstractNumId="32">
+  <w:abstractNum w:abstractNumId="33">
     <w:nsid w:val="7C785943"/>
     <w:multiLevelType w:val="hybridMultilevel"/>
     <w:tmpl w:val="834EB8FE"/>
@@ -5171,7 +5296,7 @@
     <w:abstractNumId w:val="14"/>
   </w:num>
   <w:num w:numId="10">
-    <w:abstractNumId w:val="32"/>
+    <w:abstractNumId w:val="33"/>
   </w:num>
   <w:num w:numId="11">
     <w:abstractNumId w:val="24"/>
@@ -5213,10 +5338,10 @@
     <w:abstractNumId w:val="7"/>
   </w:num>
   <w:num w:numId="24">
-    <w:abstractNumId w:val="30"/>
+    <w:abstractNumId w:val="31"/>
   </w:num>
   <w:num w:numId="25">
-    <w:abstractNumId w:val="31"/>
+    <w:abstractNumId w:val="32"/>
   </w:num>
   <w:num w:numId="26">
     <w:abstractNumId w:val="1"/>
@@ -5225,7 +5350,7 @@
     <w:abstractNumId w:val="26"/>
   </w:num>
   <w:num w:numId="28">
-    <w:abstractNumId w:val="29"/>
+    <w:abstractNumId w:val="30"/>
   </w:num>
   <w:num w:numId="29">
     <w:abstractNumId w:val="15"/>
@@ -5241,6 +5366,9 @@
   </w:num>
   <w:num w:numId="33">
     <w:abstractNumId w:val="8"/>
+  </w:num>
+  <w:num w:numId="34">
+    <w:abstractNumId w:val="29"/>
   </w:num>
 </w:numbering>
 </file>

</xml_diff>

<commit_message>
Lightweight Renderer Normal map done
</commit_message>
<xml_diff>
--- a/Document/Vikash/DevLog.docx
+++ b/Document/Vikash/DevLog.docx
@@ -2702,6 +2702,113 @@
       <w:r>
         <w:t>.</w:t>
       </w:r>
+    </w:p>
+    <w:p/>
+    <w:p>
+      <w:r>
+        <w:t>Date 29-10-2019</w:t>
+      </w:r>
+    </w:p>
+    <w:p>
+      <w:pPr>
+        <w:pStyle w:val="ListParagraph"/>
+        <w:numPr>
+          <w:ilvl w:val="0"/>
+          <w:numId w:val="41"/>
+        </w:numPr>
+      </w:pPr>
+      <w:r>
+        <w:t xml:space="preserve">Reading and apply </w:t>
+      </w:r>
+      <w:proofErr w:type="spellStart"/>
+      <w:r>
+        <w:t>shader</w:t>
+      </w:r>
+      <w:proofErr w:type="spellEnd"/>
+      <w:r>
+        <w:t xml:space="preserve"> and effect cook book 2018.</w:t>
+      </w:r>
+    </w:p>
+    <w:p/>
+    <w:p>
+      <w:r>
+        <w:t>Date 30-10-2019</w:t>
+      </w:r>
+    </w:p>
+    <w:p>
+      <w:pPr>
+        <w:pStyle w:val="ListParagraph"/>
+        <w:numPr>
+          <w:ilvl w:val="0"/>
+          <w:numId w:val="41"/>
+        </w:numPr>
+      </w:pPr>
+      <w:r>
+        <w:t>Make new project for applying the different type of share in it.</w:t>
+      </w:r>
+    </w:p>
+    <w:p/>
+    <w:p>
+      <w:r>
+        <w:t>Date 01-11-2019</w:t>
+      </w:r>
+    </w:p>
+    <w:p>
+      <w:pPr>
+        <w:pStyle w:val="ListParagraph"/>
+        <w:numPr>
+          <w:ilvl w:val="0"/>
+          <w:numId w:val="41"/>
+        </w:numPr>
+      </w:pPr>
+      <w:r>
+        <w:t xml:space="preserve">Change the unity project </w:t>
+      </w:r>
+      <w:proofErr w:type="spellStart"/>
+      <w:r>
+        <w:t>mohenjodaro</w:t>
+      </w:r>
+      <w:proofErr w:type="spellEnd"/>
+      <w:r>
+        <w:t xml:space="preserve"> normal map(now using lightweight </w:t>
+      </w:r>
+      <w:proofErr w:type="spellStart"/>
+      <w:r>
+        <w:t>renderpipeline</w:t>
+      </w:r>
+      <w:proofErr w:type="spellEnd"/>
+      <w:r>
+        <w:t xml:space="preserve"> for normal mapping)</w:t>
+      </w:r>
+    </w:p>
+    <w:p>
+      <w:pPr>
+        <w:pStyle w:val="ListParagraph"/>
+        <w:numPr>
+          <w:ilvl w:val="0"/>
+          <w:numId w:val="41"/>
+        </w:numPr>
+      </w:pPr>
+      <w:r>
+        <w:t xml:space="preserve">Try the </w:t>
+      </w:r>
+      <w:proofErr w:type="spellStart"/>
+      <w:r>
+        <w:t>shader</w:t>
+      </w:r>
+      <w:proofErr w:type="spellEnd"/>
+      <w:r>
+        <w:t xml:space="preserve"> graph normal mapping not working perfectly.</w:t>
+      </w:r>
+    </w:p>
+    <w:p>
+      <w:pPr>
+        <w:pStyle w:val="ListParagraph"/>
+        <w:numPr>
+          <w:ilvl w:val="0"/>
+          <w:numId w:val="41"/>
+        </w:numPr>
+      </w:pPr>
       <w:bookmarkStart w:id="0" w:name="_GoBack"/>
       <w:bookmarkEnd w:id="0"/>
     </w:p>
@@ -4608,6 +4715,119 @@
     </w:lvl>
   </w:abstractNum>
   <w:abstractNum w:abstractNumId="21">
+    <w:nsid w:val="48A93AE4"/>
+    <w:multiLevelType w:val="hybridMultilevel"/>
+    <w:tmpl w:val="4F76DB82"/>
+    <w:lvl w:ilvl="0" w:tplc="04090001">
+      <w:start w:val="1"/>
+      <w:numFmt w:val="bullet"/>
+      <w:lvlText w:val=""/>
+      <w:lvlJc w:val="left"/>
+      <w:pPr>
+        <w:ind w:left="720" w:hanging="360"/>
+      </w:pPr>
+      <w:rPr>
+        <w:rFonts w:ascii="Symbol" w:hAnsi="Symbol" w:hint="default"/>
+      </w:rPr>
+    </w:lvl>
+    <w:lvl w:ilvl="1" w:tplc="04090003" w:tentative="1">
+      <w:start w:val="1"/>
+      <w:numFmt w:val="bullet"/>
+      <w:lvlText w:val="o"/>
+      <w:lvlJc w:val="left"/>
+      <w:pPr>
+        <w:ind w:left="1440" w:hanging="360"/>
+      </w:pPr>
+      <w:rPr>
+        <w:rFonts w:ascii="Courier New" w:hAnsi="Courier New" w:cs="Courier New" w:hint="default"/>
+      </w:rPr>
+    </w:lvl>
+    <w:lvl w:ilvl="2" w:tplc="04090005" w:tentative="1">
+      <w:start w:val="1"/>
+      <w:numFmt w:val="bullet"/>
+      <w:lvlText w:val=""/>
+      <w:lvlJc w:val="left"/>
+      <w:pPr>
+        <w:ind w:left="2160" w:hanging="360"/>
+      </w:pPr>
+      <w:rPr>
+        <w:rFonts w:ascii="Wingdings" w:hAnsi="Wingdings" w:hint="default"/>
+      </w:rPr>
+    </w:lvl>
+    <w:lvl w:ilvl="3" w:tplc="04090001" w:tentative="1">
+      <w:start w:val="1"/>
+      <w:numFmt w:val="bullet"/>
+      <w:lvlText w:val=""/>
+      <w:lvlJc w:val="left"/>
+      <w:pPr>
+        <w:ind w:left="2880" w:hanging="360"/>
+      </w:pPr>
+      <w:rPr>
+        <w:rFonts w:ascii="Symbol" w:hAnsi="Symbol" w:hint="default"/>
+      </w:rPr>
+    </w:lvl>
+    <w:lvl w:ilvl="4" w:tplc="04090003" w:tentative="1">
+      <w:start w:val="1"/>
+      <w:numFmt w:val="bullet"/>
+      <w:lvlText w:val="o"/>
+      <w:lvlJc w:val="left"/>
+      <w:pPr>
+        <w:ind w:left="3600" w:hanging="360"/>
+      </w:pPr>
+      <w:rPr>
+        <w:rFonts w:ascii="Courier New" w:hAnsi="Courier New" w:cs="Courier New" w:hint="default"/>
+      </w:rPr>
+    </w:lvl>
+    <w:lvl w:ilvl="5" w:tplc="04090005" w:tentative="1">
+      <w:start w:val="1"/>
+      <w:numFmt w:val="bullet"/>
+      <w:lvlText w:val=""/>
+      <w:lvlJc w:val="left"/>
+      <w:pPr>
+        <w:ind w:left="4320" w:hanging="360"/>
+      </w:pPr>
+      <w:rPr>
+        <w:rFonts w:ascii="Wingdings" w:hAnsi="Wingdings" w:hint="default"/>
+      </w:rPr>
+    </w:lvl>
+    <w:lvl w:ilvl="6" w:tplc="04090001" w:tentative="1">
+      <w:start w:val="1"/>
+      <w:numFmt w:val="bullet"/>
+      <w:lvlText w:val=""/>
+      <w:lvlJc w:val="left"/>
+      <w:pPr>
+        <w:ind w:left="5040" w:hanging="360"/>
+      </w:pPr>
+      <w:rPr>
+        <w:rFonts w:ascii="Symbol" w:hAnsi="Symbol" w:hint="default"/>
+      </w:rPr>
+    </w:lvl>
+    <w:lvl w:ilvl="7" w:tplc="04090003" w:tentative="1">
+      <w:start w:val="1"/>
+      <w:numFmt w:val="bullet"/>
+      <w:lvlText w:val="o"/>
+      <w:lvlJc w:val="left"/>
+      <w:pPr>
+        <w:ind w:left="5760" w:hanging="360"/>
+      </w:pPr>
+      <w:rPr>
+        <w:rFonts w:ascii="Courier New" w:hAnsi="Courier New" w:cs="Courier New" w:hint="default"/>
+      </w:rPr>
+    </w:lvl>
+    <w:lvl w:ilvl="8" w:tplc="04090005" w:tentative="1">
+      <w:start w:val="1"/>
+      <w:numFmt w:val="bullet"/>
+      <w:lvlText w:val=""/>
+      <w:lvlJc w:val="left"/>
+      <w:pPr>
+        <w:ind w:left="6480" w:hanging="360"/>
+      </w:pPr>
+      <w:rPr>
+        <w:rFonts w:ascii="Wingdings" w:hAnsi="Wingdings" w:hint="default"/>
+      </w:rPr>
+    </w:lvl>
+  </w:abstractNum>
+  <w:abstractNum w:abstractNumId="22">
     <w:nsid w:val="4C7D17FE"/>
     <w:multiLevelType w:val="hybridMultilevel"/>
     <w:tmpl w:val="B5EA4EDC"/>
@@ -4696,7 +4916,7 @@
       </w:pPr>
     </w:lvl>
   </w:abstractNum>
-  <w:abstractNum w:abstractNumId="22">
+  <w:abstractNum w:abstractNumId="23">
     <w:nsid w:val="4DCA780F"/>
     <w:multiLevelType w:val="hybridMultilevel"/>
     <w:tmpl w:val="5BD687A6"/>
@@ -4782,7 +5002,7 @@
       </w:pPr>
     </w:lvl>
   </w:abstractNum>
-  <w:abstractNum w:abstractNumId="23">
+  <w:abstractNum w:abstractNumId="24">
     <w:nsid w:val="507270E7"/>
     <w:multiLevelType w:val="hybridMultilevel"/>
     <w:tmpl w:val="33F21946"/>
@@ -4868,7 +5088,7 @@
       </w:pPr>
     </w:lvl>
   </w:abstractNum>
-  <w:abstractNum w:abstractNumId="24">
+  <w:abstractNum w:abstractNumId="25">
     <w:nsid w:val="51FA1E8F"/>
     <w:multiLevelType w:val="hybridMultilevel"/>
     <w:tmpl w:val="03D4378A"/>
@@ -4954,7 +5174,7 @@
       </w:pPr>
     </w:lvl>
   </w:abstractNum>
-  <w:abstractNum w:abstractNumId="25">
+  <w:abstractNum w:abstractNumId="26">
     <w:nsid w:val="5212436A"/>
     <w:multiLevelType w:val="hybridMultilevel"/>
     <w:tmpl w:val="0526F09A"/>
@@ -5040,7 +5260,7 @@
       </w:pPr>
     </w:lvl>
   </w:abstractNum>
-  <w:abstractNum w:abstractNumId="26">
+  <w:abstractNum w:abstractNumId="27">
     <w:nsid w:val="556971D4"/>
     <w:multiLevelType w:val="hybridMultilevel"/>
     <w:tmpl w:val="416060B0"/>
@@ -5126,7 +5346,7 @@
       </w:pPr>
     </w:lvl>
   </w:abstractNum>
-  <w:abstractNum w:abstractNumId="27">
+  <w:abstractNum w:abstractNumId="28">
     <w:nsid w:val="5C86454E"/>
     <w:multiLevelType w:val="hybridMultilevel"/>
     <w:tmpl w:val="2CA4FD68"/>
@@ -5212,7 +5432,7 @@
       </w:pPr>
     </w:lvl>
   </w:abstractNum>
-  <w:abstractNum w:abstractNumId="28">
+  <w:abstractNum w:abstractNumId="29">
     <w:nsid w:val="5D803754"/>
     <w:multiLevelType w:val="hybridMultilevel"/>
     <w:tmpl w:val="B8B0C1D6"/>
@@ -5325,7 +5545,7 @@
       </w:rPr>
     </w:lvl>
   </w:abstractNum>
-  <w:abstractNum w:abstractNumId="29">
+  <w:abstractNum w:abstractNumId="30">
     <w:nsid w:val="5F964759"/>
     <w:multiLevelType w:val="hybridMultilevel"/>
     <w:tmpl w:val="F854794E"/>
@@ -5411,7 +5631,7 @@
       </w:pPr>
     </w:lvl>
   </w:abstractNum>
-  <w:abstractNum w:abstractNumId="30">
+  <w:abstractNum w:abstractNumId="31">
     <w:nsid w:val="5FB33159"/>
     <w:multiLevelType w:val="hybridMultilevel"/>
     <w:tmpl w:val="88DE3B24"/>
@@ -5500,7 +5720,7 @@
       </w:pPr>
     </w:lvl>
   </w:abstractNum>
-  <w:abstractNum w:abstractNumId="31">
+  <w:abstractNum w:abstractNumId="32">
     <w:nsid w:val="5FED6099"/>
     <w:multiLevelType w:val="hybridMultilevel"/>
     <w:tmpl w:val="2848A856"/>
@@ -5586,7 +5806,7 @@
       </w:pPr>
     </w:lvl>
   </w:abstractNum>
-  <w:abstractNum w:abstractNumId="32">
+  <w:abstractNum w:abstractNumId="33">
     <w:nsid w:val="6A03487A"/>
     <w:multiLevelType w:val="hybridMultilevel"/>
     <w:tmpl w:val="5AA85104"/>
@@ -5672,7 +5892,7 @@
       </w:pPr>
     </w:lvl>
   </w:abstractNum>
-  <w:abstractNum w:abstractNumId="33">
+  <w:abstractNum w:abstractNumId="34">
     <w:nsid w:val="6B112F34"/>
     <w:multiLevelType w:val="hybridMultilevel"/>
     <w:tmpl w:val="44B8CE2A"/>
@@ -5758,7 +5978,7 @@
       </w:pPr>
     </w:lvl>
   </w:abstractNum>
-  <w:abstractNum w:abstractNumId="34">
+  <w:abstractNum w:abstractNumId="35">
     <w:nsid w:val="6D5E02B0"/>
     <w:multiLevelType w:val="hybridMultilevel"/>
     <w:tmpl w:val="A18C20A2"/>
@@ -5844,7 +6064,7 @@
       </w:pPr>
     </w:lvl>
   </w:abstractNum>
-  <w:abstractNum w:abstractNumId="35">
+  <w:abstractNum w:abstractNumId="36">
     <w:nsid w:val="70327C11"/>
     <w:multiLevelType w:val="hybridMultilevel"/>
     <w:tmpl w:val="D4381268"/>
@@ -5957,7 +6177,7 @@
       </w:rPr>
     </w:lvl>
   </w:abstractNum>
-  <w:abstractNum w:abstractNumId="36">
+  <w:abstractNum w:abstractNumId="37">
     <w:nsid w:val="71854826"/>
     <w:multiLevelType w:val="hybridMultilevel"/>
     <w:tmpl w:val="416060B0"/>
@@ -6043,7 +6263,7 @@
       </w:pPr>
     </w:lvl>
   </w:abstractNum>
-  <w:abstractNum w:abstractNumId="37">
+  <w:abstractNum w:abstractNumId="38">
     <w:nsid w:val="77CC2F04"/>
     <w:multiLevelType w:val="hybridMultilevel"/>
     <w:tmpl w:val="D3560CD4"/>
@@ -6129,7 +6349,7 @@
       </w:pPr>
     </w:lvl>
   </w:abstractNum>
-  <w:abstractNum w:abstractNumId="38">
+  <w:abstractNum w:abstractNumId="39">
     <w:nsid w:val="78BE6940"/>
     <w:multiLevelType w:val="hybridMultilevel"/>
     <w:tmpl w:val="1DE8C07E"/>
@@ -6215,7 +6435,7 @@
       </w:pPr>
     </w:lvl>
   </w:abstractNum>
-  <w:abstractNum w:abstractNumId="39">
+  <w:abstractNum w:abstractNumId="40">
     <w:nsid w:val="7C785943"/>
     <w:multiLevelType w:val="hybridMultilevel"/>
     <w:tmpl w:val="834EB8FE"/>
@@ -6314,31 +6534,31 @@
     <w:abstractNumId w:val="6"/>
   </w:num>
   <w:num w:numId="5">
-    <w:abstractNumId w:val="32"/>
+    <w:abstractNumId w:val="33"/>
   </w:num>
   <w:num w:numId="6">
-    <w:abstractNumId w:val="25"/>
+    <w:abstractNumId w:val="26"/>
   </w:num>
   <w:num w:numId="7">
-    <w:abstractNumId w:val="30"/>
+    <w:abstractNumId w:val="31"/>
   </w:num>
   <w:num w:numId="8">
-    <w:abstractNumId w:val="22"/>
+    <w:abstractNumId w:val="23"/>
   </w:num>
   <w:num w:numId="9">
     <w:abstractNumId w:val="17"/>
   </w:num>
   <w:num w:numId="10">
-    <w:abstractNumId w:val="39"/>
+    <w:abstractNumId w:val="40"/>
   </w:num>
   <w:num w:numId="11">
-    <w:abstractNumId w:val="29"/>
+    <w:abstractNumId w:val="30"/>
   </w:num>
   <w:num w:numId="12">
     <w:abstractNumId w:val="1"/>
   </w:num>
   <w:num w:numId="13">
-    <w:abstractNumId w:val="24"/>
+    <w:abstractNumId w:val="25"/>
   </w:num>
   <w:num w:numId="14">
     <w:abstractNumId w:val="12"/>
@@ -6347,7 +6567,7 @@
     <w:abstractNumId w:val="14"/>
   </w:num>
   <w:num w:numId="16">
-    <w:abstractNumId w:val="33"/>
+    <w:abstractNumId w:val="34"/>
   </w:num>
   <w:num w:numId="17">
     <w:abstractNumId w:val="19"/>
@@ -6356,7 +6576,7 @@
     <w:abstractNumId w:val="8"/>
   </w:num>
   <w:num w:numId="19">
-    <w:abstractNumId w:val="23"/>
+    <w:abstractNumId w:val="24"/>
   </w:num>
   <w:num w:numId="20">
     <w:abstractNumId w:val="4"/>
@@ -6365,31 +6585,31 @@
     <w:abstractNumId w:val="16"/>
   </w:num>
   <w:num w:numId="22">
-    <w:abstractNumId w:val="27"/>
+    <w:abstractNumId w:val="28"/>
   </w:num>
   <w:num w:numId="23">
     <w:abstractNumId w:val="10"/>
   </w:num>
   <w:num w:numId="24">
-    <w:abstractNumId w:val="37"/>
+    <w:abstractNumId w:val="38"/>
   </w:num>
   <w:num w:numId="25">
-    <w:abstractNumId w:val="38"/>
+    <w:abstractNumId w:val="39"/>
   </w:num>
   <w:num w:numId="26">
     <w:abstractNumId w:val="3"/>
   </w:num>
   <w:num w:numId="27">
-    <w:abstractNumId w:val="31"/>
+    <w:abstractNumId w:val="32"/>
   </w:num>
   <w:num w:numId="28">
-    <w:abstractNumId w:val="36"/>
+    <w:abstractNumId w:val="37"/>
   </w:num>
   <w:num w:numId="29">
     <w:abstractNumId w:val="18"/>
   </w:num>
   <w:num w:numId="30">
-    <w:abstractNumId w:val="26"/>
+    <w:abstractNumId w:val="27"/>
   </w:num>
   <w:num w:numId="31">
     <w:abstractNumId w:val="15"/>
@@ -6401,25 +6621,28 @@
     <w:abstractNumId w:val="11"/>
   </w:num>
   <w:num w:numId="34">
-    <w:abstractNumId w:val="34"/>
+    <w:abstractNumId w:val="35"/>
   </w:num>
   <w:num w:numId="35">
-    <w:abstractNumId w:val="21"/>
+    <w:abstractNumId w:val="22"/>
   </w:num>
   <w:num w:numId="36">
     <w:abstractNumId w:val="0"/>
   </w:num>
   <w:num w:numId="37">
-    <w:abstractNumId w:val="28"/>
+    <w:abstractNumId w:val="29"/>
   </w:num>
   <w:num w:numId="38">
-    <w:abstractNumId w:val="35"/>
+    <w:abstractNumId w:val="36"/>
   </w:num>
   <w:num w:numId="39">
     <w:abstractNumId w:val="7"/>
   </w:num>
   <w:num w:numId="40">
     <w:abstractNumId w:val="2"/>
+  </w:num>
+  <w:num w:numId="41">
+    <w:abstractNumId w:val="21"/>
   </w:num>
 </w:numbering>
 </file>

</xml_diff>

<commit_message>
heal and heal all
</commit_message>
<xml_diff>
--- a/Document/Vikash/DevLog.docx
+++ b/Document/Vikash/DevLog.docx
@@ -40,16 +40,7 @@
           <w:sz w:val="36"/>
           <w:szCs w:val="36"/>
         </w:rPr>
-        <w:t xml:space="preserve">Create new project in unity named as </w:t>
-      </w:r>
-      <w:proofErr w:type="spellStart"/>
-      <w:r>
-        <w:rPr>
-          <w:b w:val="0"/>
-          <w:sz w:val="36"/>
-          <w:szCs w:val="36"/>
-        </w:rPr>
-        <w:t>Mohen</w:t>
+        <w:t>Create new project in unity named as Mohen</w:t>
       </w:r>
       <w:r>
         <w:rPr>
@@ -65,16 +56,7 @@
           <w:sz w:val="36"/>
           <w:szCs w:val="36"/>
         </w:rPr>
-        <w:t>Jodaro</w:t>
-      </w:r>
-      <w:proofErr w:type="spellEnd"/>
-      <w:r>
-        <w:rPr>
-          <w:b w:val="0"/>
-          <w:sz w:val="36"/>
-          <w:szCs w:val="36"/>
-        </w:rPr>
-        <w:t>.</w:t>
+        <w:t>Jodaro.</w:t>
       </w:r>
     </w:p>
     <w:p>
@@ -281,25 +263,7 @@
           <w:sz w:val="36"/>
           <w:szCs w:val="36"/>
         </w:rPr>
-        <w:t xml:space="preserve">Creating the </w:t>
-      </w:r>
-      <w:proofErr w:type="spellStart"/>
-      <w:r>
-        <w:rPr>
-          <w:b w:val="0"/>
-          <w:sz w:val="36"/>
-          <w:szCs w:val="36"/>
-        </w:rPr>
-        <w:t>github</w:t>
-      </w:r>
-      <w:proofErr w:type="spellEnd"/>
-      <w:r>
-        <w:rPr>
-          <w:b w:val="0"/>
-          <w:sz w:val="36"/>
-          <w:szCs w:val="36"/>
-        </w:rPr>
-        <w:t xml:space="preserve"> account.</w:t>
+        <w:t>Creating the github account.</w:t>
       </w:r>
     </w:p>
     <w:p>
@@ -322,25 +286,7 @@
           <w:sz w:val="36"/>
           <w:szCs w:val="36"/>
         </w:rPr>
-        <w:t xml:space="preserve">Setup the </w:t>
-      </w:r>
-      <w:proofErr w:type="spellStart"/>
-      <w:r>
-        <w:rPr>
-          <w:b w:val="0"/>
-          <w:sz w:val="36"/>
-          <w:szCs w:val="36"/>
-        </w:rPr>
-        <w:t>github</w:t>
-      </w:r>
-      <w:proofErr w:type="spellEnd"/>
-      <w:r>
-        <w:rPr>
-          <w:b w:val="0"/>
-          <w:sz w:val="36"/>
-          <w:szCs w:val="36"/>
-        </w:rPr>
-        <w:t xml:space="preserve"> account with the project</w:t>
+        <w:t>Setup the github account with the project</w:t>
       </w:r>
     </w:p>
     <w:p>
@@ -363,25 +309,7 @@
           <w:sz w:val="36"/>
           <w:szCs w:val="36"/>
         </w:rPr>
-        <w:t xml:space="preserve">Adding </w:t>
-      </w:r>
-      <w:proofErr w:type="spellStart"/>
-      <w:r>
-        <w:rPr>
-          <w:b w:val="0"/>
-          <w:sz w:val="36"/>
-          <w:szCs w:val="36"/>
-        </w:rPr>
-        <w:t>rpg</w:t>
-      </w:r>
-      <w:proofErr w:type="spellEnd"/>
-      <w:r>
-        <w:rPr>
-          <w:b w:val="0"/>
-          <w:sz w:val="36"/>
-          <w:szCs w:val="36"/>
-        </w:rPr>
-        <w:t xml:space="preserve"> talk in the project</w:t>
+        <w:t>Adding rpg talk in the project</w:t>
       </w:r>
     </w:p>
     <w:p>
@@ -611,61 +539,7 @@
           <w:sz w:val="36"/>
           <w:szCs w:val="36"/>
         </w:rPr>
-        <w:t xml:space="preserve">Set the all </w:t>
-      </w:r>
-      <w:proofErr w:type="spellStart"/>
-      <w:r>
-        <w:rPr>
-          <w:b w:val="0"/>
-          <w:sz w:val="36"/>
-          <w:szCs w:val="36"/>
-        </w:rPr>
-        <w:t>Hp</w:t>
-      </w:r>
-      <w:proofErr w:type="spellEnd"/>
-      <w:r>
-        <w:rPr>
-          <w:b w:val="0"/>
-          <w:sz w:val="36"/>
-          <w:szCs w:val="36"/>
-        </w:rPr>
-        <w:t xml:space="preserve">, </w:t>
-      </w:r>
-      <w:proofErr w:type="spellStart"/>
-      <w:r>
-        <w:rPr>
-          <w:b w:val="0"/>
-          <w:sz w:val="36"/>
-          <w:szCs w:val="36"/>
-        </w:rPr>
-        <w:t>Sp</w:t>
-      </w:r>
-      <w:proofErr w:type="spellEnd"/>
-      <w:r>
-        <w:rPr>
-          <w:b w:val="0"/>
-          <w:sz w:val="36"/>
-          <w:szCs w:val="36"/>
-        </w:rPr>
-        <w:t xml:space="preserve">, </w:t>
-      </w:r>
-      <w:proofErr w:type="spellStart"/>
-      <w:r>
-        <w:rPr>
-          <w:b w:val="0"/>
-          <w:sz w:val="36"/>
-          <w:szCs w:val="36"/>
-        </w:rPr>
-        <w:t>Exp</w:t>
-      </w:r>
-      <w:proofErr w:type="spellEnd"/>
-      <w:r>
-        <w:rPr>
-          <w:b w:val="0"/>
-          <w:sz w:val="36"/>
-          <w:szCs w:val="36"/>
-        </w:rPr>
-        <w:t xml:space="preserve"> progress change value from the code behind.</w:t>
+        <w:t>Set the all Hp, Sp, Exp progress change value from the code behind.</w:t>
       </w:r>
     </w:p>
     <w:p>
@@ -776,17 +650,7 @@
         </w:numPr>
       </w:pPr>
       <w:r>
-        <w:t xml:space="preserve">Add </w:t>
-      </w:r>
-      <w:proofErr w:type="spellStart"/>
-      <w:proofErr w:type="gramStart"/>
-      <w:r>
-        <w:t>Rpg</w:t>
-      </w:r>
-      <w:proofErr w:type="spellEnd"/>
-      <w:proofErr w:type="gramEnd"/>
-      <w:r>
-        <w:t xml:space="preserve"> battle UI screen.</w:t>
+        <w:t>Add Rpg battle UI screen.</w:t>
       </w:r>
     </w:p>
     <w:p>
@@ -810,57 +674,7 @@
         </w:numPr>
       </w:pPr>
       <w:r>
-        <w:t xml:space="preserve">Creating fight animation for </w:t>
-      </w:r>
-      <w:proofErr w:type="spellStart"/>
-      <w:proofErr w:type="gramStart"/>
-      <w:r>
-        <w:t>indra</w:t>
-      </w:r>
-      <w:proofErr w:type="spellEnd"/>
-      <w:proofErr w:type="gramEnd"/>
-      <w:r>
-        <w:t xml:space="preserve">, </w:t>
-      </w:r>
-      <w:proofErr w:type="spellStart"/>
-      <w:r>
-        <w:t>aditi</w:t>
-      </w:r>
-      <w:proofErr w:type="spellEnd"/>
-      <w:r>
-        <w:t xml:space="preserve">, </w:t>
-      </w:r>
-      <w:proofErr w:type="spellStart"/>
-      <w:r>
-        <w:t>bali</w:t>
-      </w:r>
-      <w:proofErr w:type="spellEnd"/>
-      <w:r>
-        <w:t xml:space="preserve">, </w:t>
-      </w:r>
-      <w:proofErr w:type="spellStart"/>
-      <w:r>
-        <w:t>basukta</w:t>
-      </w:r>
-      <w:proofErr w:type="spellEnd"/>
-      <w:r>
-        <w:t xml:space="preserve">, </w:t>
-      </w:r>
-      <w:proofErr w:type="spellStart"/>
-      <w:r>
-        <w:t>kashyap</w:t>
-      </w:r>
-      <w:proofErr w:type="spellEnd"/>
-      <w:r>
-        <w:t xml:space="preserve"> &amp; </w:t>
-      </w:r>
-      <w:proofErr w:type="spellStart"/>
-      <w:r>
-        <w:t>indrani</w:t>
-      </w:r>
-      <w:proofErr w:type="spellEnd"/>
-      <w:r>
-        <w:t>.</w:t>
+        <w:t>Creating fight animation for indra, aditi, bali, basukta, kashyap &amp; indrani.</w:t>
       </w:r>
     </w:p>
     <w:p/>
@@ -880,15 +694,7 @@
         </w:numPr>
       </w:pPr>
       <w:r>
-        <w:t xml:space="preserve">Making new </w:t>
-      </w:r>
-      <w:proofErr w:type="spellStart"/>
-      <w:r>
-        <w:t>Ui</w:t>
-      </w:r>
-      <w:proofErr w:type="spellEnd"/>
-      <w:r>
-        <w:t xml:space="preserve"> scene </w:t>
+        <w:t xml:space="preserve">Making new Ui scene </w:t>
       </w:r>
     </w:p>
     <w:p>
@@ -1226,27 +1032,14 @@
         </w:numPr>
       </w:pPr>
       <w:r>
-        <w:t xml:space="preserve">Add new code for panel </w:t>
-      </w:r>
-      <w:proofErr w:type="spellStart"/>
-      <w:r>
-        <w:t>Ui</w:t>
-      </w:r>
-      <w:proofErr w:type="spellEnd"/>
-      <w:r>
-        <w:t xml:space="preserve"> appearance (done)</w:t>
+        <w:t>Add new code for panel Ui appearance (done)</w:t>
       </w:r>
     </w:p>
     <w:p/>
     <w:p/>
     <w:p>
-      <w:proofErr w:type="gramStart"/>
-      <w:r>
-        <w:t>Date :</w:t>
-      </w:r>
-      <w:proofErr w:type="gramEnd"/>
-      <w:r>
-        <w:t xml:space="preserve"> 12-09-2019</w:t>
+      <w:r>
+        <w:t>Date : 12-09-2019</w:t>
       </w:r>
     </w:p>
     <w:p>
@@ -1626,13 +1419,8 @@
     </w:p>
     <w:p/>
     <w:p>
-      <w:proofErr w:type="gramStart"/>
-      <w:r>
-        <w:t>Date :</w:t>
-      </w:r>
-      <w:proofErr w:type="gramEnd"/>
-      <w:r>
-        <w:t xml:space="preserve"> 27</w:t>
+      <w:r>
+        <w:t>Date : 27</w:t>
       </w:r>
       <w:r>
         <w:t>-09-2019</w:t>
@@ -1694,13 +1482,8 @@
     </w:p>
     <w:p/>
     <w:p>
-      <w:proofErr w:type="gramStart"/>
-      <w:r>
-        <w:t>Date :</w:t>
-      </w:r>
-      <w:proofErr w:type="gramEnd"/>
-      <w:r>
-        <w:t xml:space="preserve"> 30-09-2019</w:t>
+      <w:r>
+        <w:t>Date : 30-09-2019</w:t>
       </w:r>
     </w:p>
     <w:p>
@@ -1741,13 +1524,8 @@
     </w:p>
     <w:p/>
     <w:p>
-      <w:proofErr w:type="gramStart"/>
-      <w:r>
-        <w:t>Date :01</w:t>
-      </w:r>
-      <w:proofErr w:type="gramEnd"/>
-      <w:r>
-        <w:t>-10-2019</w:t>
+      <w:r>
+        <w:t>Date :01-10-2019</w:t>
       </w:r>
     </w:p>
     <w:p>
@@ -1759,15 +1537,7 @@
         </w:numPr>
       </w:pPr>
       <w:r>
-        <w:t xml:space="preserve">Recreate the repository in the </w:t>
-      </w:r>
-      <w:proofErr w:type="spellStart"/>
-      <w:r>
-        <w:t>github</w:t>
-      </w:r>
-      <w:proofErr w:type="spellEnd"/>
-      <w:r>
-        <w:t xml:space="preserve"> </w:t>
+        <w:t xml:space="preserve">Recreate the repository in the github </w:t>
       </w:r>
     </w:p>
     <w:p>
@@ -1821,15 +1591,7 @@
         </w:numPr>
       </w:pPr>
       <w:r>
-        <w:t xml:space="preserve">Saving attribute data in the </w:t>
-      </w:r>
-      <w:proofErr w:type="spellStart"/>
-      <w:r>
-        <w:t>playerprefs</w:t>
-      </w:r>
-      <w:proofErr w:type="spellEnd"/>
-      <w:r>
-        <w:t xml:space="preserve"> not completed.</w:t>
+        <w:t>Saving attribute data in the playerprefs not completed.</w:t>
       </w:r>
     </w:p>
     <w:p/>
@@ -1847,13 +1609,8 @@
         </w:numPr>
       </w:pPr>
       <w:r>
-        <w:t xml:space="preserve">Save player attribute in the </w:t>
-      </w:r>
-      <w:proofErr w:type="spellStart"/>
-      <w:r>
-        <w:t>playerprefs</w:t>
-      </w:r>
-      <w:proofErr w:type="spellEnd"/>
+        <w:t>Save player attribute in the playerprefs</w:t>
+      </w:r>
     </w:p>
     <w:p>
       <w:pPr>
@@ -1865,13 +1622,8 @@
       </w:pPr>
       <w:r>
         <w:lastRenderedPageBreak/>
-        <w:t xml:space="preserve">Save enemy attribute in </w:t>
-      </w:r>
-      <w:proofErr w:type="spellStart"/>
-      <w:r>
-        <w:t>playerprefs</w:t>
-      </w:r>
-      <w:proofErr w:type="spellEnd"/>
+        <w:t>Save enemy attribute in playerprefs</w:t>
+      </w:r>
     </w:p>
     <w:p>
       <w:pPr>
@@ -1969,15 +1721,7 @@
         </w:numPr>
       </w:pPr>
       <w:r>
-        <w:t xml:space="preserve">Destroyed the player and enemy when his </w:t>
-      </w:r>
-      <w:proofErr w:type="spellStart"/>
-      <w:r>
-        <w:t>Hp</w:t>
-      </w:r>
-      <w:proofErr w:type="spellEnd"/>
-      <w:r>
-        <w:t xml:space="preserve"> is zero or less than zero, pending </w:t>
+        <w:t xml:space="preserve">Destroyed the player and enemy when his Hp is zero or less than zero, pending </w:t>
       </w:r>
     </w:p>
     <w:p>
@@ -2007,15 +1751,7 @@
         </w:numPr>
       </w:pPr>
       <w:r>
-        <w:t xml:space="preserve">Destroyed the player and enemy when his </w:t>
-      </w:r>
-      <w:proofErr w:type="spellStart"/>
-      <w:r>
-        <w:t>Hp</w:t>
-      </w:r>
-      <w:proofErr w:type="spellEnd"/>
-      <w:r>
-        <w:t xml:space="preserve"> is zero or less than zero, not done.</w:t>
+        <w:t>Destroyed the player and enemy when his Hp is zero or less than zero, not done.</w:t>
       </w:r>
     </w:p>
     <w:p>
@@ -2045,15 +1781,7 @@
         </w:numPr>
       </w:pPr>
       <w:r>
-        <w:t xml:space="preserve">Destroyed the player and enemy when his </w:t>
-      </w:r>
-      <w:proofErr w:type="spellStart"/>
-      <w:r>
-        <w:t>Hp</w:t>
-      </w:r>
-      <w:proofErr w:type="spellEnd"/>
-      <w:r>
-        <w:t xml:space="preserve"> is zero or less than zero, not done.</w:t>
+        <w:t>Destroyed the player and enemy when his Hp is zero or less than zero, not done.</w:t>
       </w:r>
     </w:p>
     <w:p>
@@ -2137,23 +1865,7 @@
         </w:numPr>
       </w:pPr>
       <w:r>
-        <w:t xml:space="preserve">Enemy death when </w:t>
-      </w:r>
-      <w:proofErr w:type="spellStart"/>
-      <w:r>
-        <w:t>hp</w:t>
-      </w:r>
-      <w:proofErr w:type="spellEnd"/>
-      <w:r>
-        <w:t xml:space="preserve"> is equal to or less </w:t>
-      </w:r>
-      <w:proofErr w:type="spellStart"/>
-      <w:r>
-        <w:t>then</w:t>
-      </w:r>
-      <w:proofErr w:type="spellEnd"/>
-      <w:r>
-        <w:t xml:space="preserve"> zero. Done</w:t>
+        <w:t>Enemy death when hp is equal to or less then zero. Done</w:t>
       </w:r>
     </w:p>
     <w:p>
@@ -2249,15 +1961,7 @@
         </w:numPr>
       </w:pPr>
       <w:r>
-        <w:t xml:space="preserve">Enemy destroy when </w:t>
-      </w:r>
-      <w:proofErr w:type="spellStart"/>
-      <w:r>
-        <w:t>hp</w:t>
-      </w:r>
-      <w:proofErr w:type="spellEnd"/>
-      <w:r>
-        <w:t xml:space="preserve"> =0;</w:t>
+        <w:t>Enemy destroy when hp =0;</w:t>
       </w:r>
     </w:p>
     <w:p>
@@ -2269,15 +1973,7 @@
         </w:numPr>
       </w:pPr>
       <w:r>
-        <w:t xml:space="preserve">Download and upload </w:t>
-      </w:r>
-      <w:proofErr w:type="spellStart"/>
-      <w:r>
-        <w:t>packt</w:t>
-      </w:r>
-      <w:proofErr w:type="spellEnd"/>
-      <w:r>
-        <w:t xml:space="preserve"> book in google drive</w:t>
+        <w:t>Download and upload packt book in google drive</w:t>
       </w:r>
     </w:p>
     <w:p>
@@ -2346,17 +2042,7 @@
         </w:numPr>
       </w:pPr>
       <w:r>
-        <w:t xml:space="preserve">Installing the </w:t>
-      </w:r>
-      <w:proofErr w:type="spellStart"/>
-      <w:proofErr w:type="gramStart"/>
-      <w:r>
-        <w:t>rpg</w:t>
-      </w:r>
-      <w:proofErr w:type="spellEnd"/>
-      <w:proofErr w:type="gramEnd"/>
-      <w:r>
-        <w:t xml:space="preserve"> maker for creating our first project.</w:t>
+        <w:t>Installing the rpg maker for creating our first project.</w:t>
       </w:r>
     </w:p>
     <w:p/>
@@ -2392,33 +2078,7 @@
         </w:numPr>
       </w:pPr>
       <w:r>
-        <w:t xml:space="preserve">Create first </w:t>
-      </w:r>
-      <w:proofErr w:type="spellStart"/>
-      <w:proofErr w:type="gramStart"/>
-      <w:r>
-        <w:t>rpg</w:t>
-      </w:r>
-      <w:proofErr w:type="spellEnd"/>
-      <w:proofErr w:type="gramEnd"/>
-      <w:r>
-        <w:t xml:space="preserve"> game world, learning the </w:t>
-      </w:r>
-      <w:proofErr w:type="spellStart"/>
-      <w:r>
-        <w:t>ui</w:t>
-      </w:r>
-      <w:proofErr w:type="spellEnd"/>
-      <w:r>
-        <w:t xml:space="preserve"> and function of </w:t>
-      </w:r>
-      <w:proofErr w:type="spellStart"/>
-      <w:r>
-        <w:t>rpg</w:t>
-      </w:r>
-      <w:proofErr w:type="spellEnd"/>
-      <w:r>
-        <w:t xml:space="preserve"> maker.</w:t>
+        <w:t>Create first rpg game world, learning the ui and function of rpg maker.</w:t>
       </w:r>
     </w:p>
     <w:p>
@@ -2460,17 +2120,7 @@
         </w:numPr>
       </w:pPr>
       <w:r>
-        <w:t xml:space="preserve">Add player death animation in the unity </w:t>
-      </w:r>
-      <w:proofErr w:type="spellStart"/>
-      <w:proofErr w:type="gramStart"/>
-      <w:r>
-        <w:t>rpg</w:t>
-      </w:r>
-      <w:proofErr w:type="spellEnd"/>
-      <w:proofErr w:type="gramEnd"/>
-      <w:r>
-        <w:t xml:space="preserve"> project.</w:t>
+        <w:t>Add player death animation in the unity rpg project.</w:t>
       </w:r>
     </w:p>
     <w:p/>
@@ -2489,17 +2139,7 @@
       </w:pPr>
       <w:r>
         <w:lastRenderedPageBreak/>
-        <w:t xml:space="preserve">Making pdf of </w:t>
-      </w:r>
-      <w:proofErr w:type="spellStart"/>
-      <w:proofErr w:type="gramStart"/>
-      <w:r>
-        <w:t>rpg</w:t>
-      </w:r>
-      <w:proofErr w:type="spellEnd"/>
-      <w:proofErr w:type="gramEnd"/>
-      <w:r>
-        <w:t xml:space="preserve"> mv making game details.</w:t>
+        <w:t>Making pdf of rpg mv making game details.</w:t>
       </w:r>
     </w:p>
     <w:p>
@@ -2523,15 +2163,7 @@
         </w:numPr>
       </w:pPr>
       <w:r>
-        <w:t xml:space="preserve">How to add vehicle in </w:t>
-      </w:r>
-      <w:proofErr w:type="spellStart"/>
-      <w:r>
-        <w:t>rpg</w:t>
-      </w:r>
-      <w:proofErr w:type="spellEnd"/>
-      <w:r>
-        <w:t xml:space="preserve"> mv </w:t>
+        <w:t xml:space="preserve">How to add vehicle in rpg mv </w:t>
       </w:r>
     </w:p>
     <w:p/>
@@ -2561,17 +2193,7 @@
         </w:numPr>
       </w:pPr>
       <w:r>
-        <w:t xml:space="preserve">Adding the new character sprite into the </w:t>
-      </w:r>
-      <w:proofErr w:type="spellStart"/>
-      <w:proofErr w:type="gramStart"/>
-      <w:r>
-        <w:t>rpg</w:t>
-      </w:r>
-      <w:proofErr w:type="spellEnd"/>
-      <w:proofErr w:type="gramEnd"/>
-      <w:r>
-        <w:t xml:space="preserve"> maker with large size working perfectly.</w:t>
+        <w:t>Adding the new character sprite into the rpg maker with large size working perfectly.</w:t>
       </w:r>
     </w:p>
     <w:p>
@@ -2586,17 +2208,7 @@
         <w:t>Reading</w:t>
       </w:r>
       <w:r>
-        <w:t xml:space="preserve"> the database content of the </w:t>
-      </w:r>
-      <w:proofErr w:type="spellStart"/>
-      <w:proofErr w:type="gramStart"/>
-      <w:r>
-        <w:t>rpg</w:t>
-      </w:r>
-      <w:proofErr w:type="spellEnd"/>
-      <w:proofErr w:type="gramEnd"/>
-      <w:r>
-        <w:t xml:space="preserve"> maker mv.</w:t>
+        <w:t xml:space="preserve"> the database content of the rpg maker mv.</w:t>
       </w:r>
     </w:p>
     <w:p/>
@@ -2614,17 +2226,7 @@
         </w:numPr>
       </w:pPr>
       <w:r>
-        <w:t xml:space="preserve">Basics structure of </w:t>
-      </w:r>
-      <w:proofErr w:type="spellStart"/>
-      <w:proofErr w:type="gramStart"/>
-      <w:r>
-        <w:t>rpg</w:t>
-      </w:r>
-      <w:proofErr w:type="spellEnd"/>
-      <w:proofErr w:type="gramEnd"/>
-      <w:r>
-        <w:t xml:space="preserve"> maker mv content reading.</w:t>
+        <w:t>Basics structure of rpg maker mv content reading.</w:t>
       </w:r>
     </w:p>
     <w:p>
@@ -2674,23 +2276,7 @@
         </w:numPr>
       </w:pPr>
       <w:r>
-        <w:t>Watching video for inventory (</w:t>
-      </w:r>
-      <w:proofErr w:type="spellStart"/>
-      <w:r>
-        <w:t>brackeys</w:t>
-      </w:r>
-      <w:proofErr w:type="spellEnd"/>
-      <w:r>
-        <w:t xml:space="preserve">, </w:t>
-      </w:r>
-      <w:proofErr w:type="spellStart"/>
-      <w:r>
-        <w:t>inscoop</w:t>
-      </w:r>
-      <w:proofErr w:type="spellEnd"/>
-      <w:r>
-        <w:t>, etc.)</w:t>
+        <w:t>Watching video for inventory (brackeys, inscoop, etc.)</w:t>
       </w:r>
     </w:p>
     <w:p>
@@ -2705,15 +2291,7 @@
         <w:t xml:space="preserve">Reading </w:t>
       </w:r>
       <w:r>
-        <w:t xml:space="preserve">Unity 2018 </w:t>
-      </w:r>
-      <w:proofErr w:type="spellStart"/>
-      <w:r>
-        <w:t>Shaders</w:t>
-      </w:r>
-      <w:proofErr w:type="spellEnd"/>
-      <w:r>
-        <w:t xml:space="preserve"> and Effects Cookbook</w:t>
+        <w:t>Unity 2018 Shaders and Effects Cookbook</w:t>
       </w:r>
       <w:r>
         <w:t>.</w:t>
@@ -2734,15 +2312,7 @@
         </w:numPr>
       </w:pPr>
       <w:r>
-        <w:t xml:space="preserve">Reading and apply </w:t>
-      </w:r>
-      <w:proofErr w:type="spellStart"/>
-      <w:r>
-        <w:t>shader</w:t>
-      </w:r>
-      <w:proofErr w:type="spellEnd"/>
-      <w:r>
-        <w:t xml:space="preserve"> and effect cook book 2018.</w:t>
+        <w:t>Reading and apply shader and effect cook book 2018.</w:t>
       </w:r>
     </w:p>
     <w:p/>
@@ -2778,23 +2348,7 @@
         </w:numPr>
       </w:pPr>
       <w:r>
-        <w:t xml:space="preserve">Change the unity project </w:t>
-      </w:r>
-      <w:proofErr w:type="spellStart"/>
-      <w:r>
-        <w:t>mohenjodaro</w:t>
-      </w:r>
-      <w:proofErr w:type="spellEnd"/>
-      <w:r>
-        <w:t xml:space="preserve"> normal map(now using lightweight </w:t>
-      </w:r>
-      <w:proofErr w:type="spellStart"/>
-      <w:r>
-        <w:t>renderpipeline</w:t>
-      </w:r>
-      <w:proofErr w:type="spellEnd"/>
-      <w:r>
-        <w:t xml:space="preserve"> for normal mapping)</w:t>
+        <w:t>Change the unity project mohenjodaro normal map(now using lightweight renderpipeline for normal mapping)</w:t>
       </w:r>
     </w:p>
     <w:p>
@@ -2806,15 +2360,7 @@
         </w:numPr>
       </w:pPr>
       <w:r>
-        <w:t xml:space="preserve">Try the </w:t>
-      </w:r>
-      <w:proofErr w:type="spellStart"/>
-      <w:r>
-        <w:t>shader</w:t>
-      </w:r>
-      <w:proofErr w:type="spellEnd"/>
-      <w:r>
-        <w:t xml:space="preserve"> graph normal mapping not working perfectly.</w:t>
+        <w:t>Try the shader graph normal mapping not working perfectly.</w:t>
       </w:r>
     </w:p>
     <w:p/>
@@ -2973,15 +2519,7 @@
         </w:numPr>
       </w:pPr>
       <w:r>
-        <w:t xml:space="preserve">Action perform on enemy as per </w:t>
-      </w:r>
-      <w:proofErr w:type="spellStart"/>
-      <w:r>
-        <w:t>sp</w:t>
-      </w:r>
-      <w:proofErr w:type="spellEnd"/>
-      <w:r>
-        <w:t xml:space="preserve"> value.</w:t>
+        <w:t>Action perform on enemy as per sp value.</w:t>
       </w:r>
     </w:p>
     <w:p>
@@ -2998,15 +2536,7 @@
         </w:numPr>
       </w:pPr>
       <w:r>
-        <w:t xml:space="preserve">Change the </w:t>
-      </w:r>
-      <w:proofErr w:type="spellStart"/>
-      <w:r>
-        <w:t>sp</w:t>
-      </w:r>
-      <w:proofErr w:type="spellEnd"/>
-      <w:r>
-        <w:t xml:space="preserve"> slider with the box game object.</w:t>
+        <w:t>Change the sp slider with the box game object.</w:t>
       </w:r>
     </w:p>
     <w:p>
@@ -3029,21 +2559,8 @@
           <w:numId w:val="44"/>
         </w:numPr>
       </w:pPr>
-      <w:proofErr w:type="spellStart"/>
-      <w:r>
-        <w:t>Indra</w:t>
-      </w:r>
-      <w:proofErr w:type="spellEnd"/>
-      <w:r>
-        <w:t xml:space="preserve"> </w:t>
-      </w:r>
-      <w:proofErr w:type="spellStart"/>
-      <w:r>
-        <w:t>sp</w:t>
-      </w:r>
-      <w:proofErr w:type="spellEnd"/>
-      <w:r>
-        <w:t xml:space="preserve"> base action done.</w:t>
+      <w:r>
+        <w:t>Indra sp base action done.</w:t>
       </w:r>
     </w:p>
     <w:p/>
@@ -3061,15 +2578,7 @@
         </w:numPr>
       </w:pPr>
       <w:r>
-        <w:t xml:space="preserve">Apply the </w:t>
-      </w:r>
-      <w:proofErr w:type="spellStart"/>
-      <w:r>
-        <w:t>sp</w:t>
-      </w:r>
-      <w:proofErr w:type="spellEnd"/>
-      <w:r>
-        <w:t xml:space="preserve"> based action on active and inactive player.(not done)</w:t>
+        <w:t>Apply the sp based action on active and inactive player.(not done)</w:t>
       </w:r>
     </w:p>
     <w:p>
@@ -3085,13 +2594,8 @@
           <w:numId w:val="45"/>
         </w:numPr>
       </w:pPr>
-      <w:proofErr w:type="spellStart"/>
-      <w:r>
-        <w:t>Sp</w:t>
-      </w:r>
-      <w:proofErr w:type="spellEnd"/>
-      <w:r>
-        <w:t xml:space="preserve"> based action on active and inactive player done.</w:t>
+      <w:r>
+        <w:t>Sp based action on active and inactive player done.</w:t>
       </w:r>
     </w:p>
     <w:p>
@@ -3103,26 +2607,10 @@
         </w:numPr>
       </w:pPr>
       <w:r>
-        <w:t xml:space="preserve">Adding new </w:t>
-      </w:r>
-      <w:proofErr w:type="spellStart"/>
-      <w:r>
-        <w:t>textmeshpro</w:t>
-      </w:r>
-      <w:proofErr w:type="spellEnd"/>
-      <w:r>
-        <w:t xml:space="preserve"> field in the</w:t>
-      </w:r>
-      <w:r>
-        <w:t xml:space="preserve"> player and enemy </w:t>
-      </w:r>
-      <w:proofErr w:type="spellStart"/>
-      <w:r>
-        <w:t>prefeb</w:t>
-      </w:r>
-      <w:proofErr w:type="spellEnd"/>
-      <w:r>
-        <w:t xml:space="preserve"> for st</w:t>
+        <w:t>Adding new textmeshpro field in the</w:t>
+      </w:r>
+      <w:r>
+        <w:t xml:space="preserve"> player and enemy prefeb for st</w:t>
       </w:r>
       <w:r>
         <w:t>o</w:t>
@@ -3131,15 +2619,7 @@
         <w:t>r</w:t>
       </w:r>
       <w:r>
-        <w:t xml:space="preserve">ing the </w:t>
-      </w:r>
-      <w:proofErr w:type="spellStart"/>
-      <w:r>
-        <w:t>sp</w:t>
-      </w:r>
-      <w:proofErr w:type="spellEnd"/>
-      <w:r>
-        <w:t xml:space="preserve"> in scene</w:t>
+        <w:t>ing the sp in scene</w:t>
       </w:r>
       <w:r>
         <w:t>. (Not</w:t>
@@ -3162,34 +2642,10 @@
         </w:numPr>
       </w:pPr>
       <w:r>
-        <w:t xml:space="preserve">Adding new </w:t>
-      </w:r>
-      <w:proofErr w:type="spellStart"/>
-      <w:r>
-        <w:t>textmeshpro</w:t>
-      </w:r>
-      <w:proofErr w:type="spellEnd"/>
-      <w:r>
-        <w:t xml:space="preserve"> field in the player and enemy </w:t>
-      </w:r>
-      <w:proofErr w:type="spellStart"/>
-      <w:r>
-        <w:t>prefeb</w:t>
-      </w:r>
-      <w:proofErr w:type="spellEnd"/>
-      <w:r>
-        <w:t xml:space="preserve"> for storing </w:t>
-      </w:r>
-      <w:r>
-        <w:t xml:space="preserve">the </w:t>
-      </w:r>
-      <w:proofErr w:type="spellStart"/>
-      <w:r>
-        <w:t>sp</w:t>
-      </w:r>
-      <w:proofErr w:type="spellEnd"/>
-      <w:r>
-        <w:t xml:space="preserve"> in the scene. (done)</w:t>
+        <w:t xml:space="preserve">Adding new textmeshpro field in the player and enemy prefeb for storing </w:t>
+      </w:r>
+      <w:r>
+        <w:t>the sp in the scene. (done)</w:t>
       </w:r>
     </w:p>
     <w:p>
@@ -3203,6 +2659,57 @@
       <w:r>
         <w:t>Change the defend action to idle. (done)</w:t>
       </w:r>
+    </w:p>
+    <w:p>
+      <w:r>
+        <w:t>Date 13-11-2019</w:t>
+      </w:r>
+    </w:p>
+    <w:p>
+      <w:pPr>
+        <w:pStyle w:val="ListParagraph"/>
+        <w:numPr>
+          <w:ilvl w:val="0"/>
+          <w:numId w:val="47"/>
+        </w:numPr>
+      </w:pPr>
+      <w:r>
+        <w:t>Sp decrease on action perform. Done</w:t>
+      </w:r>
+    </w:p>
+    <w:p>
+      <w:pPr>
+        <w:pStyle w:val="ListParagraph"/>
+        <w:numPr>
+          <w:ilvl w:val="0"/>
+          <w:numId w:val="47"/>
+        </w:numPr>
+      </w:pPr>
+      <w:r>
+        <w:t>Heal and Heal All hp receive done.</w:t>
+      </w:r>
+    </w:p>
+    <w:p>
+      <w:pPr>
+        <w:pStyle w:val="ListParagraph"/>
+        <w:numPr>
+          <w:ilvl w:val="0"/>
+          <w:numId w:val="47"/>
+        </w:numPr>
+      </w:pPr>
+      <w:r>
+        <w:lastRenderedPageBreak/>
+        <w:t>Hp Ui change reset the slider for zero value.</w:t>
+      </w:r>
+    </w:p>
+    <w:p>
+      <w:pPr>
+        <w:pStyle w:val="ListParagraph"/>
+        <w:numPr>
+          <w:ilvl w:val="0"/>
+          <w:numId w:val="47"/>
+        </w:numPr>
+      </w:pPr>
       <w:bookmarkStart w:id="0" w:name="_GoBack"/>
       <w:bookmarkEnd w:id="0"/>
     </w:p>
@@ -3884,6 +3391,119 @@
     </w:lvl>
   </w:abstractNum>
   <w:abstractNum w:abstractNumId="7">
+    <w:nsid w:val="1A2C34E3"/>
+    <w:multiLevelType w:val="hybridMultilevel"/>
+    <w:tmpl w:val="2E2EF88E"/>
+    <w:lvl w:ilvl="0" w:tplc="04090001">
+      <w:start w:val="1"/>
+      <w:numFmt w:val="bullet"/>
+      <w:lvlText w:val=""/>
+      <w:lvlJc w:val="left"/>
+      <w:pPr>
+        <w:ind w:left="720" w:hanging="360"/>
+      </w:pPr>
+      <w:rPr>
+        <w:rFonts w:ascii="Symbol" w:hAnsi="Symbol" w:hint="default"/>
+      </w:rPr>
+    </w:lvl>
+    <w:lvl w:ilvl="1" w:tplc="04090003" w:tentative="1">
+      <w:start w:val="1"/>
+      <w:numFmt w:val="bullet"/>
+      <w:lvlText w:val="o"/>
+      <w:lvlJc w:val="left"/>
+      <w:pPr>
+        <w:ind w:left="1440" w:hanging="360"/>
+      </w:pPr>
+      <w:rPr>
+        <w:rFonts w:ascii="Courier New" w:hAnsi="Courier New" w:cs="Courier New" w:hint="default"/>
+      </w:rPr>
+    </w:lvl>
+    <w:lvl w:ilvl="2" w:tplc="04090005" w:tentative="1">
+      <w:start w:val="1"/>
+      <w:numFmt w:val="bullet"/>
+      <w:lvlText w:val=""/>
+      <w:lvlJc w:val="left"/>
+      <w:pPr>
+        <w:ind w:left="2160" w:hanging="360"/>
+      </w:pPr>
+      <w:rPr>
+        <w:rFonts w:ascii="Wingdings" w:hAnsi="Wingdings" w:hint="default"/>
+      </w:rPr>
+    </w:lvl>
+    <w:lvl w:ilvl="3" w:tplc="04090001" w:tentative="1">
+      <w:start w:val="1"/>
+      <w:numFmt w:val="bullet"/>
+      <w:lvlText w:val=""/>
+      <w:lvlJc w:val="left"/>
+      <w:pPr>
+        <w:ind w:left="2880" w:hanging="360"/>
+      </w:pPr>
+      <w:rPr>
+        <w:rFonts w:ascii="Symbol" w:hAnsi="Symbol" w:hint="default"/>
+      </w:rPr>
+    </w:lvl>
+    <w:lvl w:ilvl="4" w:tplc="04090003" w:tentative="1">
+      <w:start w:val="1"/>
+      <w:numFmt w:val="bullet"/>
+      <w:lvlText w:val="o"/>
+      <w:lvlJc w:val="left"/>
+      <w:pPr>
+        <w:ind w:left="3600" w:hanging="360"/>
+      </w:pPr>
+      <w:rPr>
+        <w:rFonts w:ascii="Courier New" w:hAnsi="Courier New" w:cs="Courier New" w:hint="default"/>
+      </w:rPr>
+    </w:lvl>
+    <w:lvl w:ilvl="5" w:tplc="04090005" w:tentative="1">
+      <w:start w:val="1"/>
+      <w:numFmt w:val="bullet"/>
+      <w:lvlText w:val=""/>
+      <w:lvlJc w:val="left"/>
+      <w:pPr>
+        <w:ind w:left="4320" w:hanging="360"/>
+      </w:pPr>
+      <w:rPr>
+        <w:rFonts w:ascii="Wingdings" w:hAnsi="Wingdings" w:hint="default"/>
+      </w:rPr>
+    </w:lvl>
+    <w:lvl w:ilvl="6" w:tplc="04090001" w:tentative="1">
+      <w:start w:val="1"/>
+      <w:numFmt w:val="bullet"/>
+      <w:lvlText w:val=""/>
+      <w:lvlJc w:val="left"/>
+      <w:pPr>
+        <w:ind w:left="5040" w:hanging="360"/>
+      </w:pPr>
+      <w:rPr>
+        <w:rFonts w:ascii="Symbol" w:hAnsi="Symbol" w:hint="default"/>
+      </w:rPr>
+    </w:lvl>
+    <w:lvl w:ilvl="7" w:tplc="04090003" w:tentative="1">
+      <w:start w:val="1"/>
+      <w:numFmt w:val="bullet"/>
+      <w:lvlText w:val="o"/>
+      <w:lvlJc w:val="left"/>
+      <w:pPr>
+        <w:ind w:left="5760" w:hanging="360"/>
+      </w:pPr>
+      <w:rPr>
+        <w:rFonts w:ascii="Courier New" w:hAnsi="Courier New" w:cs="Courier New" w:hint="default"/>
+      </w:rPr>
+    </w:lvl>
+    <w:lvl w:ilvl="8" w:tplc="04090005" w:tentative="1">
+      <w:start w:val="1"/>
+      <w:numFmt w:val="bullet"/>
+      <w:lvlText w:val=""/>
+      <w:lvlJc w:val="left"/>
+      <w:pPr>
+        <w:ind w:left="6480" w:hanging="360"/>
+      </w:pPr>
+      <w:rPr>
+        <w:rFonts w:ascii="Wingdings" w:hAnsi="Wingdings" w:hint="default"/>
+      </w:rPr>
+    </w:lvl>
+  </w:abstractNum>
+  <w:abstractNum w:abstractNumId="8">
     <w:nsid w:val="1A37578B"/>
     <w:multiLevelType w:val="hybridMultilevel"/>
     <w:tmpl w:val="52086342"/>
@@ -3996,7 +3616,7 @@
       </w:rPr>
     </w:lvl>
   </w:abstractNum>
-  <w:abstractNum w:abstractNumId="8">
+  <w:abstractNum w:abstractNumId="9">
     <w:nsid w:val="206447A1"/>
     <w:multiLevelType w:val="hybridMultilevel"/>
     <w:tmpl w:val="66D69EF6"/>
@@ -4082,7 +3702,7 @@
       </w:pPr>
     </w:lvl>
   </w:abstractNum>
-  <w:abstractNum w:abstractNumId="9">
+  <w:abstractNum w:abstractNumId="10">
     <w:nsid w:val="20A05ED2"/>
     <w:multiLevelType w:val="hybridMultilevel"/>
     <w:tmpl w:val="DD14E87A"/>
@@ -4168,7 +3788,7 @@
       </w:pPr>
     </w:lvl>
   </w:abstractNum>
-  <w:abstractNum w:abstractNumId="10">
+  <w:abstractNum w:abstractNumId="11">
     <w:nsid w:val="213107C5"/>
     <w:multiLevelType w:val="hybridMultilevel"/>
     <w:tmpl w:val="A70E69AE"/>
@@ -4281,7 +3901,7 @@
       </w:rPr>
     </w:lvl>
   </w:abstractNum>
-  <w:abstractNum w:abstractNumId="11">
+  <w:abstractNum w:abstractNumId="12">
     <w:nsid w:val="22026B3F"/>
     <w:multiLevelType w:val="hybridMultilevel"/>
     <w:tmpl w:val="30441CDC"/>
@@ -4367,7 +3987,7 @@
       </w:pPr>
     </w:lvl>
   </w:abstractNum>
-  <w:abstractNum w:abstractNumId="12">
+  <w:abstractNum w:abstractNumId="13">
     <w:nsid w:val="22AE1BCE"/>
     <w:multiLevelType w:val="hybridMultilevel"/>
     <w:tmpl w:val="C7768FE6"/>
@@ -4453,7 +4073,7 @@
       </w:pPr>
     </w:lvl>
   </w:abstractNum>
-  <w:abstractNum w:abstractNumId="13">
+  <w:abstractNum w:abstractNumId="14">
     <w:nsid w:val="238F5809"/>
     <w:multiLevelType w:val="hybridMultilevel"/>
     <w:tmpl w:val="1D882B2A"/>
@@ -4539,7 +4159,7 @@
       </w:pPr>
     </w:lvl>
   </w:abstractNum>
-  <w:abstractNum w:abstractNumId="14">
+  <w:abstractNum w:abstractNumId="15">
     <w:nsid w:val="2DDD2CA4"/>
     <w:multiLevelType w:val="hybridMultilevel"/>
     <w:tmpl w:val="A40045EA"/>
@@ -4652,7 +4272,7 @@
       </w:rPr>
     </w:lvl>
   </w:abstractNum>
-  <w:abstractNum w:abstractNumId="15">
+  <w:abstractNum w:abstractNumId="16">
     <w:nsid w:val="30E56F45"/>
     <w:multiLevelType w:val="hybridMultilevel"/>
     <w:tmpl w:val="02F83306"/>
@@ -4738,7 +4358,7 @@
       </w:pPr>
     </w:lvl>
   </w:abstractNum>
-  <w:abstractNum w:abstractNumId="16">
+  <w:abstractNum w:abstractNumId="17">
     <w:nsid w:val="354D04D6"/>
     <w:multiLevelType w:val="hybridMultilevel"/>
     <w:tmpl w:val="5D285AF6"/>
@@ -4824,7 +4444,7 @@
       </w:pPr>
     </w:lvl>
   </w:abstractNum>
-  <w:abstractNum w:abstractNumId="17">
+  <w:abstractNum w:abstractNumId="18">
     <w:nsid w:val="3D355F1D"/>
     <w:multiLevelType w:val="hybridMultilevel"/>
     <w:tmpl w:val="475CE7C2"/>
@@ -4910,7 +4530,7 @@
       </w:pPr>
     </w:lvl>
   </w:abstractNum>
-  <w:abstractNum w:abstractNumId="18">
+  <w:abstractNum w:abstractNumId="19">
     <w:nsid w:val="447B71C5"/>
     <w:multiLevelType w:val="hybridMultilevel"/>
     <w:tmpl w:val="C18CBD64"/>
@@ -4996,7 +4616,7 @@
       </w:pPr>
     </w:lvl>
   </w:abstractNum>
-  <w:abstractNum w:abstractNumId="19">
+  <w:abstractNum w:abstractNumId="20">
     <w:nsid w:val="44CF7BA8"/>
     <w:multiLevelType w:val="hybridMultilevel"/>
     <w:tmpl w:val="834EB8FE"/>
@@ -5082,7 +4702,7 @@
       </w:pPr>
     </w:lvl>
   </w:abstractNum>
-  <w:abstractNum w:abstractNumId="20">
+  <w:abstractNum w:abstractNumId="21">
     <w:nsid w:val="45063ECD"/>
     <w:multiLevelType w:val="hybridMultilevel"/>
     <w:tmpl w:val="416060B0"/>
@@ -5168,7 +4788,7 @@
       </w:pPr>
     </w:lvl>
   </w:abstractNum>
-  <w:abstractNum w:abstractNumId="21">
+  <w:abstractNum w:abstractNumId="22">
     <w:nsid w:val="46434C7F"/>
     <w:multiLevelType w:val="hybridMultilevel"/>
     <w:tmpl w:val="BCA489A4"/>
@@ -5254,7 +4874,7 @@
       </w:pPr>
     </w:lvl>
   </w:abstractNum>
-  <w:abstractNum w:abstractNumId="22">
+  <w:abstractNum w:abstractNumId="23">
     <w:nsid w:val="47D1589D"/>
     <w:multiLevelType w:val="hybridMultilevel"/>
     <w:tmpl w:val="2B802A1A"/>
@@ -5340,7 +4960,7 @@
       </w:pPr>
     </w:lvl>
   </w:abstractNum>
-  <w:abstractNum w:abstractNumId="23">
+  <w:abstractNum w:abstractNumId="24">
     <w:nsid w:val="48A93AE4"/>
     <w:multiLevelType w:val="hybridMultilevel"/>
     <w:tmpl w:val="4F76DB82"/>
@@ -5453,7 +5073,7 @@
       </w:rPr>
     </w:lvl>
   </w:abstractNum>
-  <w:abstractNum w:abstractNumId="24">
+  <w:abstractNum w:abstractNumId="25">
     <w:nsid w:val="4C7D17FE"/>
     <w:multiLevelType w:val="hybridMultilevel"/>
     <w:tmpl w:val="B5EA4EDC"/>
@@ -5542,7 +5162,7 @@
       </w:pPr>
     </w:lvl>
   </w:abstractNum>
-  <w:abstractNum w:abstractNumId="25">
+  <w:abstractNum w:abstractNumId="26">
     <w:nsid w:val="4DCA780F"/>
     <w:multiLevelType w:val="hybridMultilevel"/>
     <w:tmpl w:val="5BD687A6"/>
@@ -5628,7 +5248,7 @@
       </w:pPr>
     </w:lvl>
   </w:abstractNum>
-  <w:abstractNum w:abstractNumId="26">
+  <w:abstractNum w:abstractNumId="27">
     <w:nsid w:val="507270E7"/>
     <w:multiLevelType w:val="hybridMultilevel"/>
     <w:tmpl w:val="33F21946"/>
@@ -5714,7 +5334,7 @@
       </w:pPr>
     </w:lvl>
   </w:abstractNum>
-  <w:abstractNum w:abstractNumId="27">
+  <w:abstractNum w:abstractNumId="28">
     <w:nsid w:val="51FA1E8F"/>
     <w:multiLevelType w:val="hybridMultilevel"/>
     <w:tmpl w:val="03D4378A"/>
@@ -5800,7 +5420,7 @@
       </w:pPr>
     </w:lvl>
   </w:abstractNum>
-  <w:abstractNum w:abstractNumId="28">
+  <w:abstractNum w:abstractNumId="29">
     <w:nsid w:val="5212436A"/>
     <w:multiLevelType w:val="hybridMultilevel"/>
     <w:tmpl w:val="0526F09A"/>
@@ -5886,7 +5506,7 @@
       </w:pPr>
     </w:lvl>
   </w:abstractNum>
-  <w:abstractNum w:abstractNumId="29">
+  <w:abstractNum w:abstractNumId="30">
     <w:nsid w:val="556971D4"/>
     <w:multiLevelType w:val="hybridMultilevel"/>
     <w:tmpl w:val="416060B0"/>
@@ -5972,7 +5592,7 @@
       </w:pPr>
     </w:lvl>
   </w:abstractNum>
-  <w:abstractNum w:abstractNumId="30">
+  <w:abstractNum w:abstractNumId="31">
     <w:nsid w:val="5C86454E"/>
     <w:multiLevelType w:val="hybridMultilevel"/>
     <w:tmpl w:val="2CA4FD68"/>
@@ -6058,7 +5678,7 @@
       </w:pPr>
     </w:lvl>
   </w:abstractNum>
-  <w:abstractNum w:abstractNumId="31">
+  <w:abstractNum w:abstractNumId="32">
     <w:nsid w:val="5D803754"/>
     <w:multiLevelType w:val="hybridMultilevel"/>
     <w:tmpl w:val="B8B0C1D6"/>
@@ -6171,7 +5791,7 @@
       </w:rPr>
     </w:lvl>
   </w:abstractNum>
-  <w:abstractNum w:abstractNumId="32">
+  <w:abstractNum w:abstractNumId="33">
     <w:nsid w:val="5F964759"/>
     <w:multiLevelType w:val="hybridMultilevel"/>
     <w:tmpl w:val="F854794E"/>
@@ -6257,7 +5877,7 @@
       </w:pPr>
     </w:lvl>
   </w:abstractNum>
-  <w:abstractNum w:abstractNumId="33">
+  <w:abstractNum w:abstractNumId="34">
     <w:nsid w:val="5FB33159"/>
     <w:multiLevelType w:val="hybridMultilevel"/>
     <w:tmpl w:val="88DE3B24"/>
@@ -6346,7 +5966,7 @@
       </w:pPr>
     </w:lvl>
   </w:abstractNum>
-  <w:abstractNum w:abstractNumId="34">
+  <w:abstractNum w:abstractNumId="35">
     <w:nsid w:val="5FED6099"/>
     <w:multiLevelType w:val="hybridMultilevel"/>
     <w:tmpl w:val="2848A856"/>
@@ -6432,7 +6052,7 @@
       </w:pPr>
     </w:lvl>
   </w:abstractNum>
-  <w:abstractNum w:abstractNumId="35">
+  <w:abstractNum w:abstractNumId="36">
     <w:nsid w:val="64FE34CA"/>
     <w:multiLevelType w:val="hybridMultilevel"/>
     <w:tmpl w:val="D3D6437E"/>
@@ -6545,7 +6165,7 @@
       </w:rPr>
     </w:lvl>
   </w:abstractNum>
-  <w:abstractNum w:abstractNumId="36">
+  <w:abstractNum w:abstractNumId="37">
     <w:nsid w:val="6A03487A"/>
     <w:multiLevelType w:val="hybridMultilevel"/>
     <w:tmpl w:val="5AA85104"/>
@@ -6631,7 +6251,7 @@
       </w:pPr>
     </w:lvl>
   </w:abstractNum>
-  <w:abstractNum w:abstractNumId="37">
+  <w:abstractNum w:abstractNumId="38">
     <w:nsid w:val="6B112F34"/>
     <w:multiLevelType w:val="hybridMultilevel"/>
     <w:tmpl w:val="44B8CE2A"/>
@@ -6717,7 +6337,7 @@
       </w:pPr>
     </w:lvl>
   </w:abstractNum>
-  <w:abstractNum w:abstractNumId="38">
+  <w:abstractNum w:abstractNumId="39">
     <w:nsid w:val="6D4A0973"/>
     <w:multiLevelType w:val="hybridMultilevel"/>
     <w:tmpl w:val="EBAA98E8"/>
@@ -6830,7 +6450,7 @@
       </w:rPr>
     </w:lvl>
   </w:abstractNum>
-  <w:abstractNum w:abstractNumId="39">
+  <w:abstractNum w:abstractNumId="40">
     <w:nsid w:val="6D5E02B0"/>
     <w:multiLevelType w:val="hybridMultilevel"/>
     <w:tmpl w:val="A18C20A2"/>
@@ -6916,7 +6536,7 @@
       </w:pPr>
     </w:lvl>
   </w:abstractNum>
-  <w:abstractNum w:abstractNumId="40">
+  <w:abstractNum w:abstractNumId="41">
     <w:nsid w:val="70327C11"/>
     <w:multiLevelType w:val="hybridMultilevel"/>
     <w:tmpl w:val="D4381268"/>
@@ -7029,7 +6649,7 @@
       </w:rPr>
     </w:lvl>
   </w:abstractNum>
-  <w:abstractNum w:abstractNumId="41">
+  <w:abstractNum w:abstractNumId="42">
     <w:nsid w:val="71854826"/>
     <w:multiLevelType w:val="hybridMultilevel"/>
     <w:tmpl w:val="416060B0"/>
@@ -7115,7 +6735,7 @@
       </w:pPr>
     </w:lvl>
   </w:abstractNum>
-  <w:abstractNum w:abstractNumId="42">
+  <w:abstractNum w:abstractNumId="43">
     <w:nsid w:val="77CC2F04"/>
     <w:multiLevelType w:val="hybridMultilevel"/>
     <w:tmpl w:val="D3560CD4"/>
@@ -7201,7 +6821,7 @@
       </w:pPr>
     </w:lvl>
   </w:abstractNum>
-  <w:abstractNum w:abstractNumId="43">
+  <w:abstractNum w:abstractNumId="44">
     <w:nsid w:val="78BE6940"/>
     <w:multiLevelType w:val="hybridMultilevel"/>
     <w:tmpl w:val="1DE8C07E"/>
@@ -7287,7 +6907,7 @@
       </w:pPr>
     </w:lvl>
   </w:abstractNum>
-  <w:abstractNum w:abstractNumId="44">
+  <w:abstractNum w:abstractNumId="45">
     <w:nsid w:val="78BE6997"/>
     <w:multiLevelType w:val="hybridMultilevel"/>
     <w:tmpl w:val="CBD2C372"/>
@@ -7400,7 +7020,7 @@
       </w:rPr>
     </w:lvl>
   </w:abstractNum>
-  <w:abstractNum w:abstractNumId="45">
+  <w:abstractNum w:abstractNumId="46">
     <w:nsid w:val="7C785943"/>
     <w:multiLevelType w:val="hybridMultilevel"/>
     <w:tmpl w:val="834EB8FE"/>
@@ -7487,142 +7107,145 @@
     </w:lvl>
   </w:abstractNum>
   <w:num w:numId="1">
-    <w:abstractNumId w:val="22"/>
+    <w:abstractNumId w:val="23"/>
   </w:num>
   <w:num w:numId="2">
     <w:abstractNumId w:val="5"/>
   </w:num>
   <w:num w:numId="3">
-    <w:abstractNumId w:val="9"/>
+    <w:abstractNumId w:val="10"/>
   </w:num>
   <w:num w:numId="4">
     <w:abstractNumId w:val="6"/>
   </w:num>
   <w:num w:numId="5">
-    <w:abstractNumId w:val="36"/>
+    <w:abstractNumId w:val="37"/>
   </w:num>
   <w:num w:numId="6">
-    <w:abstractNumId w:val="28"/>
+    <w:abstractNumId w:val="29"/>
   </w:num>
   <w:num w:numId="7">
-    <w:abstractNumId w:val="33"/>
+    <w:abstractNumId w:val="34"/>
   </w:num>
   <w:num w:numId="8">
-    <w:abstractNumId w:val="25"/>
+    <w:abstractNumId w:val="26"/>
   </w:num>
   <w:num w:numId="9">
-    <w:abstractNumId w:val="19"/>
+    <w:abstractNumId w:val="20"/>
   </w:num>
   <w:num w:numId="10">
-    <w:abstractNumId w:val="45"/>
+    <w:abstractNumId w:val="46"/>
   </w:num>
   <w:num w:numId="11">
-    <w:abstractNumId w:val="32"/>
+    <w:abstractNumId w:val="33"/>
   </w:num>
   <w:num w:numId="12">
     <w:abstractNumId w:val="1"/>
   </w:num>
   <w:num w:numId="13">
-    <w:abstractNumId w:val="27"/>
+    <w:abstractNumId w:val="28"/>
   </w:num>
   <w:num w:numId="14">
-    <w:abstractNumId w:val="13"/>
+    <w:abstractNumId w:val="14"/>
   </w:num>
   <w:num w:numId="15">
-    <w:abstractNumId w:val="16"/>
+    <w:abstractNumId w:val="17"/>
   </w:num>
   <w:num w:numId="16">
-    <w:abstractNumId w:val="37"/>
+    <w:abstractNumId w:val="38"/>
   </w:num>
   <w:num w:numId="17">
-    <w:abstractNumId w:val="21"/>
+    <w:abstractNumId w:val="22"/>
   </w:num>
   <w:num w:numId="18">
-    <w:abstractNumId w:val="8"/>
+    <w:abstractNumId w:val="9"/>
   </w:num>
   <w:num w:numId="19">
-    <w:abstractNumId w:val="26"/>
+    <w:abstractNumId w:val="27"/>
   </w:num>
   <w:num w:numId="20">
     <w:abstractNumId w:val="4"/>
   </w:num>
   <w:num w:numId="21">
-    <w:abstractNumId w:val="18"/>
+    <w:abstractNumId w:val="19"/>
   </w:num>
   <w:num w:numId="22">
-    <w:abstractNumId w:val="30"/>
+    <w:abstractNumId w:val="31"/>
   </w:num>
   <w:num w:numId="23">
-    <w:abstractNumId w:val="11"/>
+    <w:abstractNumId w:val="12"/>
   </w:num>
   <w:num w:numId="24">
-    <w:abstractNumId w:val="42"/>
+    <w:abstractNumId w:val="43"/>
   </w:num>
   <w:num w:numId="25">
-    <w:abstractNumId w:val="43"/>
+    <w:abstractNumId w:val="44"/>
   </w:num>
   <w:num w:numId="26">
     <w:abstractNumId w:val="3"/>
   </w:num>
   <w:num w:numId="27">
-    <w:abstractNumId w:val="34"/>
+    <w:abstractNumId w:val="35"/>
   </w:num>
   <w:num w:numId="28">
-    <w:abstractNumId w:val="41"/>
+    <w:abstractNumId w:val="42"/>
   </w:num>
   <w:num w:numId="29">
-    <w:abstractNumId w:val="20"/>
+    <w:abstractNumId w:val="21"/>
   </w:num>
   <w:num w:numId="30">
-    <w:abstractNumId w:val="29"/>
+    <w:abstractNumId w:val="30"/>
   </w:num>
   <w:num w:numId="31">
-    <w:abstractNumId w:val="17"/>
+    <w:abstractNumId w:val="18"/>
   </w:num>
   <w:num w:numId="32">
-    <w:abstractNumId w:val="15"/>
+    <w:abstractNumId w:val="16"/>
   </w:num>
   <w:num w:numId="33">
-    <w:abstractNumId w:val="12"/>
+    <w:abstractNumId w:val="13"/>
   </w:num>
   <w:num w:numId="34">
-    <w:abstractNumId w:val="39"/>
+    <w:abstractNumId w:val="40"/>
   </w:num>
   <w:num w:numId="35">
-    <w:abstractNumId w:val="24"/>
+    <w:abstractNumId w:val="25"/>
   </w:num>
   <w:num w:numId="36">
     <w:abstractNumId w:val="0"/>
   </w:num>
   <w:num w:numId="37">
-    <w:abstractNumId w:val="31"/>
+    <w:abstractNumId w:val="32"/>
   </w:num>
   <w:num w:numId="38">
-    <w:abstractNumId w:val="40"/>
+    <w:abstractNumId w:val="41"/>
   </w:num>
   <w:num w:numId="39">
-    <w:abstractNumId w:val="7"/>
+    <w:abstractNumId w:val="8"/>
   </w:num>
   <w:num w:numId="40">
     <w:abstractNumId w:val="2"/>
   </w:num>
   <w:num w:numId="41">
-    <w:abstractNumId w:val="23"/>
+    <w:abstractNumId w:val="24"/>
   </w:num>
   <w:num w:numId="42">
-    <w:abstractNumId w:val="38"/>
+    <w:abstractNumId w:val="39"/>
   </w:num>
   <w:num w:numId="43">
-    <w:abstractNumId w:val="35"/>
+    <w:abstractNumId w:val="36"/>
   </w:num>
   <w:num w:numId="44">
-    <w:abstractNumId w:val="44"/>
+    <w:abstractNumId w:val="45"/>
   </w:num>
   <w:num w:numId="45">
-    <w:abstractNumId w:val="10"/>
+    <w:abstractNumId w:val="11"/>
   </w:num>
   <w:num w:numId="46">
-    <w:abstractNumId w:val="14"/>
+    <w:abstractNumId w:val="15"/>
+  </w:num>
+  <w:num w:numId="47">
+    <w:abstractNumId w:val="7"/>
   </w:num>
 </w:numbering>
 </file>

</xml_diff>